<commit_message>
Mejora a la traducción del enunciado
</commit_message>
<xml_diff>
--- a/EnunciadoProyectoModela.docx
+++ b/EnunciadoProyectoModela.docx
@@ -1,6 +1,6 @@
 
 <file path=word/document.xml><?xml version="1.0" encoding="utf-8"?>
-<w:document xmlns:wpc="http://schemas.microsoft.com/office/word/2010/wordprocessingCanvas" xmlns:mc="http://schemas.openxmlformats.org/markup-compatibility/2006" xmlns:o="urn:schemas-microsoft-com:office:office" xmlns:r="http://schemas.openxmlformats.org/officeDocument/2006/relationships" xmlns:m="http://schemas.openxmlformats.org/officeDocument/2006/math" xmlns:v="urn:schemas-microsoft-com:vml" xmlns:wp14="http://schemas.microsoft.com/office/word/2010/wordprocessingDrawing" xmlns:wp="http://schemas.openxmlformats.org/drawingml/2006/wordprocessingDrawing" xmlns:w10="urn:schemas-microsoft-com:office:word" xmlns:w="http://schemas.openxmlformats.org/wordprocessingml/2006/main" xmlns:w14="http://schemas.microsoft.com/office/word/2010/wordml" xmlns:w15="http://schemas.microsoft.com/office/word/2012/wordml" xmlns:wpg="http://schemas.microsoft.com/office/word/2010/wordprocessingGroup" xmlns:wpi="http://schemas.microsoft.com/office/word/2010/wordprocessingInk" xmlns:wne="http://schemas.microsoft.com/office/word/2006/wordml" xmlns:wps="http://schemas.microsoft.com/office/word/2010/wordprocessingShape" mc:Ignorable="w14 w15 wp14">
+<w:document xmlns:ve="http://schemas.openxmlformats.org/markup-compatibility/2006" xmlns:o="urn:schemas-microsoft-com:office:office" xmlns:r="http://schemas.openxmlformats.org/officeDocument/2006/relationships" xmlns:m="http://schemas.openxmlformats.org/officeDocument/2006/math" xmlns:v="urn:schemas-microsoft-com:vml" xmlns:wp="http://schemas.openxmlformats.org/drawingml/2006/wordprocessingDrawing" xmlns:w10="urn:schemas-microsoft-com:office:word" xmlns:w="http://schemas.openxmlformats.org/wordprocessingml/2006/main" xmlns:wne="http://schemas.microsoft.com/office/word/2006/wordml">
   <w:body>
     <w:p>
       <w:r>
@@ -9,7 +9,7 @@
           <w:lang w:eastAsia="es-GT"/>
         </w:rPr>
         <w:drawing>
-          <wp:inline distT="0" distB="0" distL="0" distR="0" wp14:anchorId="41E2CE40" wp14:editId="0DF707B3">
+          <wp:inline distT="0" distB="0" distL="0" distR="0">
             <wp:extent cx="5612130" cy="7242810"/>
             <wp:effectExtent l="0" t="0" r="7620" b="0"/>
             <wp:docPr id="5" name="Imagen 5"/>
@@ -24,7 +24,7 @@
                     <pic:cNvPicPr/>
                   </pic:nvPicPr>
                   <pic:blipFill>
-                    <a:blip r:embed="rId4"/>
+                    <a:blip r:embed="rId4" cstate="print"/>
                     <a:stretch>
                       <a:fillRect/>
                     </a:stretch>
@@ -68,7 +68,6 @@
         <w:t xml:space="preserve"> pasan por un molino para entregar a un molino competidor, añadiendo costo de transporte potencialmente evitable en el sistema. Son conscientes de un consorcio europeo que controla las entregas de madera para minimizar el costo logístico.</w:t>
       </w:r>
     </w:p>
-    <w:p/>
     <w:p>
       <w:r>
         <w:t xml:space="preserve">Quieren evaluar la creación de un nuevo consorcio para gestionar las entregas de madera a sus fábricas. El objetivo sería minimizar el costo logístico. Cada molino involucrado tiene demanda independiente </w:t>
@@ -80,13 +79,11 @@
         <w:t xml:space="preserve"> inventario máximo, y algunos tienen "yardas de caída" fuera del sitio para inventario adicional. La madera es cortada en la región por pequeñas empresas madereras propietarias. Cada operación de tala independiente tiene su propia capacidad de corte y entrega que varía estacionalmente.</w:t>
       </w:r>
     </w:p>
-    <w:p/>
     <w:p>
       <w:r>
         <w:t>El consorcio desea una representación del sistema actual así como del sistema propuesto para que puedan evaluar la inversión potencial requerida, los mejores parámetros operativos y los ahorros esperados.</w:t>
       </w:r>
     </w:p>
-    <w:p/>
     <w:p>
       <w:pPr>
         <w:pStyle w:val="Ttulo2"/>
@@ -141,7 +138,13 @@
         <w:t>a groso modo</w:t>
       </w:r>
       <w:r>
-        <w:t xml:space="preserve">. Con el paso del tiempo, sin embargo, la presión financiera de la disminución de la demanda de papel impreso obligó a los fabricantes de papel a desprenderse de sus tierras y de los activos de tala y contratar la adquisición de materias primas. Si bien esta transición hizo espacio en el balance, también descentralizó el proceso logístico y creó el caos. Hoy en día, las fábricas de papel no tienen control sobre las operaciones de explotación forestal. Simplemente ofrecen un precio para la madera por tonelada y los madereros </w:t>
+        <w:t xml:space="preserve">. Con el paso del tiempo, sin embargo, la presión financiera de la disminución de la demanda de papel impreso obligó a los fabricantes de papel a desprenderse de sus tierras y de los activos de tala y contratar la adquisición de materias primas. Si bien esta transición </w:t>
+      </w:r>
+      <w:r>
+        <w:t>balanceó la situación</w:t>
+      </w:r>
+      <w:r>
+        <w:t xml:space="preserve">, también descentralizó el proceso logístico y creó el caos. Hoy en día, las fábricas de papel no tienen control sobre las operaciones de explotación forestal. Simplemente ofrecen un precio para la madera por tonelada y los madereros </w:t>
       </w:r>
       <w:r>
         <w:t>contratados</w:t>
@@ -153,50 +156,58 @@
         <w:t>.</w:t>
       </w:r>
     </w:p>
-    <w:p/>
-    <w:p/>
-    <w:p/>
     <w:p>
       <w:pPr>
         <w:pStyle w:val="Ttulo2"/>
       </w:pPr>
       <w:r>
+        <w:t>Información del Molino de Papel</w:t>
+      </w:r>
+    </w:p>
+    <w:p>
+      <w:r>
+        <w:t xml:space="preserve">Hay tres fabricantes de papel en la región: Koala </w:t>
+      </w:r>
+      <w:proofErr w:type="spellStart"/>
+      <w:r>
+        <w:t>Paper</w:t>
+      </w:r>
+      <w:proofErr w:type="spellEnd"/>
+      <w:r>
+        <w:t xml:space="preserve">, </w:t>
+      </w:r>
+      <w:proofErr w:type="spellStart"/>
+      <w:r>
+        <w:t>Bright</w:t>
+      </w:r>
+      <w:proofErr w:type="spellEnd"/>
+      <w:r>
+        <w:t xml:space="preserve"> y </w:t>
+      </w:r>
+      <w:proofErr w:type="spellStart"/>
+      <w:r>
+        <w:t>PaperTech</w:t>
+      </w:r>
+      <w:proofErr w:type="spellEnd"/>
+      <w:r>
+        <w:t xml:space="preserve">. A pesar de que hacen una variedad de productos de papel impreso, la materia prima de entrada es la misma: madera dura. Koala y Bright tienen equipos bastante antiguos, tanto para la manipulación de la madera como para su procesamiento. Su consumo diario está limitado a 4.000 toneladas de madera por día en promedio. </w:t>
+      </w:r>
+      <w:proofErr w:type="spellStart"/>
+      <w:r>
+        <w:t>PaperTech</w:t>
+      </w:r>
+      <w:proofErr w:type="spellEnd"/>
+      <w:r>
+        <w:t xml:space="preserve"> cuenta con equipos más nuevos y más eficientes, con un promedio de 5.000 toneladas diarias.</w:t>
+      </w:r>
+    </w:p>
+    <w:p>
+      <w:r>
+        <w:t xml:space="preserve">Cada molino tiene una capacidad máxima de inventario que está limitada por los bienes inmuebles disponibles para apilar los troncos de madera. Las operaciones antiguas tienen mucho más </w:t>
+      </w:r>
+      <w:r>
         <w:lastRenderedPageBreak/>
-        <w:t>Información del Molino de Papel</w:t>
-      </w:r>
-    </w:p>
-    <w:p>
-      <w:r>
-        <w:t xml:space="preserve">Hay tres fabricantes de papel en la región: Koala </w:t>
-      </w:r>
-      <w:proofErr w:type="spellStart"/>
-      <w:r>
-        <w:t>Paper</w:t>
-      </w:r>
-      <w:proofErr w:type="spellEnd"/>
-      <w:r>
-        <w:t xml:space="preserve">, Bright y </w:t>
-      </w:r>
-      <w:proofErr w:type="spellStart"/>
-      <w:r>
-        <w:t>PaperTech</w:t>
-      </w:r>
-      <w:proofErr w:type="spellEnd"/>
-      <w:r>
-        <w:t xml:space="preserve">. A pesar de que hacen una variedad de productos de papel impreso, la materia prima de entrada es la misma: madera dura. Koala y Bright tienen equipos bastante antiguos, tanto para la manipulación de la madera como para su procesamiento. Su consumo diario está limitado a 4.000 toneladas de madera por día en promedio. </w:t>
-      </w:r>
-      <w:proofErr w:type="spellStart"/>
-      <w:r>
-        <w:t>PaperTech</w:t>
-      </w:r>
-      <w:proofErr w:type="spellEnd"/>
-      <w:r>
-        <w:t xml:space="preserve"> cuenta con equipos más nuevos y más eficientes, con un promedio de 5.000 toneladas diarias.</w:t>
-      </w:r>
-    </w:p>
-    <w:p>
-      <w:r>
-        <w:t xml:space="preserve">Cada molino tiene una capacidad máxima de inventario que está limitada por los bienes inmuebles disponibles para apilar los troncos de madera. Las operaciones antiguas tienen mucho más espacio, aunque no necesariamente quieren llenarlo porque mantener el inventario cuesta dinero. Determinar el inventario óptimo para mantener a mano es parte de la tarea de modelado. Suponga que cada fábrica comienza el 1 de enero con 60.000 toneladas de inventario en Koala y Bright y 55.000 toneladas en </w:t>
+        <w:t xml:space="preserve">espacio, aunque no necesariamente quieren llenarlo porque mantener el inventario cuesta dinero. Determinar el inventario óptimo para mantener a mano es parte de la tarea de modelado. Suponga que cada fábrica comienza el 1 de enero con 60.000 toneladas de inventario en Koala y Bright y 55.000 toneladas en </w:t>
       </w:r>
       <w:proofErr w:type="spellStart"/>
       <w:r>
@@ -219,7 +230,7 @@
           <w:lang w:eastAsia="es-GT"/>
         </w:rPr>
         <w:drawing>
-          <wp:inline distT="0" distB="0" distL="0" distR="0" wp14:anchorId="52712762" wp14:editId="11BC7128">
+          <wp:inline distT="0" distB="0" distL="0" distR="0">
             <wp:extent cx="5612130" cy="788670"/>
             <wp:effectExtent l="0" t="0" r="7620" b="0"/>
             <wp:docPr id="1" name="Imagen 1"/>
@@ -234,7 +245,7 @@
                     <pic:cNvPicPr/>
                   </pic:nvPicPr>
                   <pic:blipFill>
-                    <a:blip r:embed="rId5"/>
+                    <a:blip r:embed="rId5" cstate="print"/>
                     <a:stretch>
                       <a:fillRect/>
                     </a:stretch>
@@ -258,7 +269,19 @@
     <w:p/>
     <w:p>
       <w:r>
-        <w:t>La cantidad óptima de inventario debe minimizar el costo de mantenimiento de inventario sin salidas de stock. Si el digestor se detiene, se requiere una operación de configuración importante que cerraría el molino durante días. Esto sería un desastre para un molino. Por supuesto, si el inventario se vuelve cada vez más bajo, el molino se asusta y aumenta el precio que está dispuesto a pagar dramáticamente hasta que se restablezca el inventario. El r</w:t>
+        <w:t xml:space="preserve">La cantidad óptima de inventario debe minimizar el costo de mantenimiento de </w:t>
+      </w:r>
+      <w:r>
+        <w:t>evitando quedarse sin madera en stock. Si el digestor se detiene, volverlo a poner en marcha</w:t>
+      </w:r>
+      <w:r>
+        <w:t xml:space="preserve"> requiere una operación de configuración importante que cerraría el molino durante días. Esto sería un desastre para un molino. Por supuesto, si el inventario se vuelve cada vez más bajo, el molino se </w:t>
+      </w:r>
+      <w:r>
+        <w:t>preocupa</w:t>
+      </w:r>
+      <w:r>
+        <w:t xml:space="preserve"> y aumenta el precio que está dispuesto a pagar dramáticamente hasta que se restablezca el inventario. El r</w:t>
       </w:r>
       <w:r>
         <w:t>esultado neto es que se evita quedarse sin madera en stock</w:t>
@@ -270,7 +293,19 @@
         <w:t>el molino se queda sin madera</w:t>
       </w:r>
       <w:r>
-        <w:t>, entonces el digestor no puede ser reiniciado a menos que el inventario en la mano es por lo menos igual a 1.000 toneladas. Si los niveles de inventario caen por debajo de 20.000 toneladas en cualquier molino, aumentar su prioridad para las entregas y asumir una multa única de $ 1M. Con el aumento de los costos, algunos madereros estarían dispuestos a suministrar los domingos.</w:t>
+        <w:t>, entonces el digestor no puede ser reiniciado a meno</w:t>
+      </w:r>
+      <w:r>
+        <w:t xml:space="preserve">s que el inventario en la mano </w:t>
+      </w:r>
+      <w:r>
+        <w:t>s</w:t>
+      </w:r>
+      <w:r>
+        <w:t>ea</w:t>
+      </w:r>
+      <w:r>
+        <w:t xml:space="preserve"> por lo menos igual a 1.000 toneladas. Si los niveles de inventario caen por debajo de 20.000 toneladas en cualquier molino, aumentar su prioridad para las entregas y asumir una multa única de $ 1M. Con el aumento de los costos, algunos madereros estarían dispuestos a suministrar los domingos.</w:t>
       </w:r>
     </w:p>
     <w:p>
@@ -290,7 +325,60 @@
         <w:t>la cantidad óptima de inventario en cada molino y dejar que el stock de seguridad fluctúe con las estaciones.</w:t>
       </w:r>
     </w:p>
-    <w:p/>
+    <w:p>
+      <w:r>
+        <w:rPr>
+          <w:noProof/>
+          <w:lang w:eastAsia="es-GT"/>
+        </w:rPr>
+        <w:lastRenderedPageBreak/>
+        <w:drawing>
+          <wp:inline distT="0" distB="0" distL="0" distR="0">
+            <wp:extent cx="5612130" cy="3728351"/>
+            <wp:effectExtent l="19050" t="0" r="7620" b="0"/>
+            <wp:docPr id="10" name="Imagen 10" descr="Resultado de imagen para logging truck weight scale"/>
+            <wp:cNvGraphicFramePr>
+              <a:graphicFrameLocks xmlns:a="http://schemas.openxmlformats.org/drawingml/2006/main" noChangeAspect="1"/>
+            </wp:cNvGraphicFramePr>
+            <a:graphic xmlns:a="http://schemas.openxmlformats.org/drawingml/2006/main">
+              <a:graphicData uri="http://schemas.openxmlformats.org/drawingml/2006/picture">
+                <pic:pic xmlns:pic="http://schemas.openxmlformats.org/drawingml/2006/picture">
+                  <pic:nvPicPr>
+                    <pic:cNvPr id="0" name="Picture 10" descr="Resultado de imagen para logging truck weight scale"/>
+                    <pic:cNvPicPr>
+                      <a:picLocks noChangeAspect="1" noChangeArrowheads="1"/>
+                    </pic:cNvPicPr>
+                  </pic:nvPicPr>
+                  <pic:blipFill>
+                    <a:blip r:embed="rId6" cstate="print"/>
+                    <a:srcRect/>
+                    <a:stretch>
+                      <a:fillRect/>
+                    </a:stretch>
+                  </pic:blipFill>
+                  <pic:spPr bwMode="auto">
+                    <a:xfrm>
+                      <a:off x="0" y="0"/>
+                      <a:ext cx="5612130" cy="3728351"/>
+                    </a:xfrm>
+                    <a:prstGeom prst="rect">
+                      <a:avLst/>
+                    </a:prstGeom>
+                    <a:noFill/>
+                    <a:ln w="9525">
+                      <a:noFill/>
+                      <a:miter lim="800000"/>
+                      <a:headEnd/>
+                      <a:tailEnd/>
+                    </a:ln>
+                  </pic:spPr>
+                </pic:pic>
+              </a:graphicData>
+            </a:graphic>
+          </wp:inline>
+        </w:drawing>
+      </w:r>
+    </w:p>
     <w:p>
       <w:r>
         <w:t xml:space="preserve">El modelo debe incorporar el proceso de entrega y descarga al molino. Los camiones de reparto llegan a una sola puerta con </w:t>
@@ -311,29 +399,85 @@
         <w:t>báscula</w:t>
       </w:r>
       <w:r>
-        <w:t xml:space="preserve">, y el conductor sale del camión y entra para dar información sobre la entrega. Simultáneamente, el peso del camión se mide para calcular el precio </w:t>
-      </w:r>
-      <w:r>
+        <w:t xml:space="preserve">, y el conductor sale del camión y entra para dar información sobre la entrega. Simultáneamente, el peso del camión se mide para calcular el precio total. Esto es generalmente un proceso rápido de 2 minutos, pero ocasionalmente el papeleo necesita ser corregido y puede tomar tanto como 7 minutos. En esta región, el departamento de transporte limita la cantidad de madera en cualquier camión a 35 toneladas. El peso en cualquier camión individual varía con el diámetro del árbol, el patrón de apilamiento y el contenido de humedad. Supongamos que varía entre 25-35 toneladas con un promedio de 30. Después de que el peso se mide, el operador de la </w:t>
+      </w:r>
+      <w:r>
+        <w:t>báscula</w:t>
+      </w:r>
+      <w:r>
+        <w:t xml:space="preserve"> dirige al conductor a un punto de </w:t>
+      </w:r>
+      <w:r>
+        <w:t>descarga</w:t>
+      </w:r>
+      <w:r>
+        <w:t xml:space="preserve"> en el patio donde hay espacio para apilar la madera. El área total para almacenar madera es aproximadamente del tamaño de 4 campos de fútbol. El límite de velocidad alrededor de esta área es de 10 mph debido a preocupaciones de seguridad. La descarga de madera es realizada por </w:t>
+      </w:r>
+      <w:r>
+        <w:t>tractores</w:t>
+      </w:r>
+      <w:r>
+        <w:t xml:space="preserve"> con un accesorio de garra. Esto toma alrededor de 10 minutos por camión, más o menos 2 minutos. Los </w:t>
+      </w:r>
+      <w:r>
+        <w:t>tractores son usados con rudeza</w:t>
+      </w:r>
+      <w:r>
+        <w:t xml:space="preserve"> y requieren mantenimiento cada 250 horas. El mantenimiento suele ser de 1 día, pero a veces los retrasos de las partes lo estiman hasta 5 días. </w:t>
+      </w:r>
+    </w:p>
+    <w:p>
+      <w:r>
+        <w:rPr>
+          <w:noProof/>
+          <w:lang w:eastAsia="es-GT"/>
+        </w:rPr>
         <w:lastRenderedPageBreak/>
-        <w:t xml:space="preserve">total. Esto es generalmente un proceso rápido de 2 minutos, pero ocasionalmente el papeleo necesita ser corregido y puede tomar tanto como 7 minutos. En esta región, el departamento de transporte limita la cantidad de madera en cualquier camión a 35 toneladas. El peso en cualquier camión individual varía con el diámetro del árbol, el patrón de apilamiento y el contenido de humedad. Supongamos que varía entre 25-35 toneladas con un promedio de 30. Después de que el peso se mide, el operador de la </w:t>
-      </w:r>
-      <w:r>
-        <w:t>báscula</w:t>
-      </w:r>
-      <w:r>
-        <w:t xml:space="preserve"> dirige al conductor a un punto de </w:t>
-      </w:r>
-      <w:r>
-        <w:t>descarga</w:t>
-      </w:r>
-      <w:r>
-        <w:t xml:space="preserve"> en el patio donde hay espacio para apilar la madera. El área total para almacenar madera es aproximadamente del tamaño de 4 campos de fútbol. El límite de velocidad alrededor de esta área es de 10 mph debido a preocupaciones de seguridad. La descarga de madera es realizada por rastreadores con un accesorio de garra. Esto toma alrededor de 10 minutos por camión, más o menos 2 minutos. Los rastreadores toman muchos abusos y requieren mantenimiento cada 250 horas. El mantenimiento suele ser de 1 día, pero a veces los retrasos de las partes lo estiman hasta 5 días. Suponga que cada fábrica tiene 6 rastreadores. Después de la descarga, el camión vuelve a la </w:t>
-      </w:r>
-      <w:r>
-        <w:t>báscula</w:t>
-      </w:r>
-      <w:r>
-        <w:t xml:space="preserve"> para ser re-medido. La diferencia entre el peso de entrada y el peso de salida es la forma en que el molino determina la cantidad real entregada. Esto también es rápido, y no tiene mucha variabilidad. Los tiempos de proceso para estos pasos son los siguientes:</w:t>
+        <w:drawing>
+          <wp:inline distT="0" distB="0" distL="0" distR="0">
+            <wp:extent cx="3331210" cy="1971040"/>
+            <wp:effectExtent l="19050" t="0" r="2540" b="0"/>
+            <wp:docPr id="7" name="Imagen 4" descr="Resultado de imagen para logging truck scale"/>
+            <wp:cNvGraphicFramePr>
+              <a:graphicFrameLocks xmlns:a="http://schemas.openxmlformats.org/drawingml/2006/main" noChangeAspect="1"/>
+            </wp:cNvGraphicFramePr>
+            <a:graphic xmlns:a="http://schemas.openxmlformats.org/drawingml/2006/main">
+              <a:graphicData uri="http://schemas.openxmlformats.org/drawingml/2006/picture">
+                <pic:pic xmlns:pic="http://schemas.openxmlformats.org/drawingml/2006/picture">
+                  <pic:nvPicPr>
+                    <pic:cNvPr id="0" name="Picture 4" descr="Resultado de imagen para logging truck scale"/>
+                    <pic:cNvPicPr>
+                      <a:picLocks noChangeAspect="1" noChangeArrowheads="1"/>
+                    </pic:cNvPicPr>
+                  </pic:nvPicPr>
+                  <pic:blipFill>
+                    <a:blip r:embed="rId7" cstate="print"/>
+                    <a:srcRect/>
+                    <a:stretch>
+                      <a:fillRect/>
+                    </a:stretch>
+                  </pic:blipFill>
+                  <pic:spPr bwMode="auto">
+                    <a:xfrm>
+                      <a:off x="0" y="0"/>
+                      <a:ext cx="3331210" cy="1971040"/>
+                    </a:xfrm>
+                    <a:prstGeom prst="rect">
+                      <a:avLst/>
+                    </a:prstGeom>
+                    <a:noFill/>
+                    <a:ln w="9525">
+                      <a:noFill/>
+                      <a:miter lim="800000"/>
+                      <a:headEnd/>
+                      <a:tailEnd/>
+                    </a:ln>
+                  </pic:spPr>
+                </pic:pic>
+              </a:graphicData>
+            </a:graphic>
+          </wp:inline>
+        </w:drawing>
       </w:r>
     </w:p>
     <w:p/>
@@ -344,7 +488,79 @@
           <w:lang w:eastAsia="es-GT"/>
         </w:rPr>
         <w:drawing>
-          <wp:inline distT="0" distB="0" distL="0" distR="0" wp14:anchorId="7B289A9E" wp14:editId="4ECAC29E">
+          <wp:inline distT="0" distB="0" distL="0" distR="0">
+            <wp:extent cx="2962910" cy="3942715"/>
+            <wp:effectExtent l="19050" t="0" r="8890" b="0"/>
+            <wp:docPr id="8" name="Imagen 7" descr="Resultado de imagen para logging truck scale"/>
+            <wp:cNvGraphicFramePr>
+              <a:graphicFrameLocks xmlns:a="http://schemas.openxmlformats.org/drawingml/2006/main" noChangeAspect="1"/>
+            </wp:cNvGraphicFramePr>
+            <a:graphic xmlns:a="http://schemas.openxmlformats.org/drawingml/2006/main">
+              <a:graphicData uri="http://schemas.openxmlformats.org/drawingml/2006/picture">
+                <pic:pic xmlns:pic="http://schemas.openxmlformats.org/drawingml/2006/picture">
+                  <pic:nvPicPr>
+                    <pic:cNvPr id="0" name="Picture 7" descr="Resultado de imagen para logging truck scale"/>
+                    <pic:cNvPicPr>
+                      <a:picLocks noChangeAspect="1" noChangeArrowheads="1"/>
+                    </pic:cNvPicPr>
+                  </pic:nvPicPr>
+                  <pic:blipFill>
+                    <a:blip r:embed="rId8" cstate="print"/>
+                    <a:srcRect/>
+                    <a:stretch>
+                      <a:fillRect/>
+                    </a:stretch>
+                  </pic:blipFill>
+                  <pic:spPr bwMode="auto">
+                    <a:xfrm>
+                      <a:off x="0" y="0"/>
+                      <a:ext cx="2962910" cy="3942715"/>
+                    </a:xfrm>
+                    <a:prstGeom prst="rect">
+                      <a:avLst/>
+                    </a:prstGeom>
+                    <a:noFill/>
+                    <a:ln w="9525">
+                      <a:noFill/>
+                      <a:miter lim="800000"/>
+                      <a:headEnd/>
+                      <a:tailEnd/>
+                    </a:ln>
+                  </pic:spPr>
+                </pic:pic>
+              </a:graphicData>
+            </a:graphic>
+          </wp:inline>
+        </w:drawing>
+      </w:r>
+    </w:p>
+    <w:p>
+      <w:r>
+        <w:t xml:space="preserve">Suponga que cada fábrica tiene 6 </w:t>
+      </w:r>
+      <w:r>
+        <w:t>tractores</w:t>
+      </w:r>
+      <w:r>
+        <w:t xml:space="preserve">. Después de la descarga, el camión vuelve a la </w:t>
+      </w:r>
+      <w:r>
+        <w:t>báscula</w:t>
+      </w:r>
+      <w:r>
+        <w:t xml:space="preserve"> para ser re-medido. La diferencia entre el peso de entrada y el peso de salida es la forma en que el molino determina la cantidad real entregada. Esto también es rápido, y no tiene mucha variabilidad. Los tiempos de proceso para estos pasos son los siguientes:</w:t>
+      </w:r>
+    </w:p>
+    <w:p/>
+    <w:p>
+      <w:r>
+        <w:rPr>
+          <w:noProof/>
+          <w:lang w:eastAsia="es-GT"/>
+        </w:rPr>
+        <w:lastRenderedPageBreak/>
+        <w:drawing>
+          <wp:inline distT="0" distB="0" distL="0" distR="0">
             <wp:extent cx="5612130" cy="1109345"/>
             <wp:effectExtent l="0" t="0" r="7620" b="0"/>
             <wp:docPr id="2" name="Imagen 2"/>
@@ -359,7 +575,7 @@
                     <pic:cNvPicPr/>
                   </pic:nvPicPr>
                   <pic:blipFill>
-                    <a:blip r:embed="rId6"/>
+                    <a:blip r:embed="rId9" cstate="print"/>
                     <a:stretch>
                       <a:fillRect/>
                     </a:stretch>
@@ -388,10 +604,24 @@
         <w:t>La</w:t>
       </w:r>
       <w:r>
-        <w:t xml:space="preserve"> línea de camiones que esperan para entrar en el molino suele apilarse en la mañana como todo el mundo hace su primera entrega. A veces puede haber 20 camiones o más esperando para cruzar la casa de la escala.</w:t>
-      </w:r>
-    </w:p>
-    <w:p/>
+        <w:t xml:space="preserve"> línea de camiones que esperan para entrar en el molino suele </w:t>
+      </w:r>
+      <w:r>
+        <w:t>acumularse</w:t>
+      </w:r>
+      <w:r>
+        <w:t xml:space="preserve"> en la mañana </w:t>
+      </w:r>
+      <w:r>
+        <w:t>pues</w:t>
+      </w:r>
+      <w:r>
+        <w:t xml:space="preserve"> todo el mundo hace su primera entrega. A veces puede haber 20 camiones o más esperando para cruzar la </w:t>
+      </w:r>
+      <w:r>
+        <w:t>balanza.</w:t>
+      </w:r>
+    </w:p>
     <w:p>
       <w:pPr>
         <w:pStyle w:val="Ttulo2"/>
@@ -429,7 +659,15 @@
         <w:t>agarra</w:t>
       </w:r>
       <w:r>
-        <w:t xml:space="preserve"> agarra racimos de árboles</w:t>
+        <w:t xml:space="preserve"> </w:t>
+      </w:r>
+      <w:proofErr w:type="spellStart"/>
+      <w:r>
+        <w:t>agarra</w:t>
+      </w:r>
+      <w:proofErr w:type="spellEnd"/>
+      <w:r>
+        <w:t xml:space="preserve"> racimos de árboles</w:t>
       </w:r>
       <w:r>
         <w:t xml:space="preserve"> talados y los arrastra a un </w:t>
@@ -456,7 +694,6 @@
     </w:p>
     <w:p>
       <w:r>
-        <w:lastRenderedPageBreak/>
         <w:t>La producción diaria está limitada por las condiciones del suelo. El suelo blando dificulta el movimiento del equipo. En un buen día, cuando el terreno está congelado, una operación de tala puede cortar 6-8 camiones de madera (30 toneladas por carga). En un día seco promedio, 5-7 cargas. Si el suelo es blando, 1-2 cargas. Finalmente, si hay una fuerte lluvia, las operaciones se detienen. Esta es una restricción medioambiental porque el equipo de tala dejaría imperfecciones profundas y permanentes en la tierra en condiciones pobres (húmedas). Supongamos que los molinos se encuentran en el Medio Oeste y siguen el patrón estacional siguiente:</w:t>
       </w:r>
     </w:p>
@@ -468,7 +705,7 @@
           <w:lang w:eastAsia="es-GT"/>
         </w:rPr>
         <w:drawing>
-          <wp:inline distT="0" distB="0" distL="0" distR="0" wp14:anchorId="6EA7C2BB" wp14:editId="2E0487D6">
+          <wp:inline distT="0" distB="0" distL="0" distR="0">
             <wp:extent cx="5612130" cy="911860"/>
             <wp:effectExtent l="0" t="0" r="7620" b="2540"/>
             <wp:docPr id="3" name="Imagen 3"/>
@@ -483,7 +720,7 @@
                     <pic:cNvPicPr/>
                   </pic:nvPicPr>
                   <pic:blipFill>
-                    <a:blip r:embed="rId7"/>
+                    <a:blip r:embed="rId10" cstate="print"/>
                     <a:stretch>
                       <a:fillRect/>
                     </a:stretch>
@@ -513,7 +750,11 @@
         <w:t xml:space="preserve"> es por contrato</w:t>
       </w:r>
       <w:r>
-        <w:t xml:space="preserve">, se desconoce los datos reales del número de operaciones de explotación forestal en la región y los camiones de reparto por operación. Para el modelo basal, suponga que hay alrededor de 100 operaciones, con 4-6 camiones cada uno. Los camiones llenos viajan a un promedio de 45 mph; Los camiones vacíos viajan a un promedio de 55 mph. Para el costo de transporte, asuma $ 0.12 por tonelada por milla. En otras palabras, un camión de 30 toneladas que viaja 100 millas agregaría $ 360 (= $ 0.12 x 30 x 100). Tenga en cuenta que este costo se escala a la distancia de viaje de 1 vía entre el sitio de registro y el molino. Se puede suponer que el costo del viaje de regreso del camión vacío está incluido en esta figura (es decir, los viajes de regreso son "gratuitos"). </w:t>
+        <w:t xml:space="preserve">, se desconoce los datos reales del número de operaciones de explotación forestal en la región y los camiones de reparto por operación. Para el modelo basal, suponga que hay alrededor de 100 operaciones, con 4-6 camiones cada uno. Los </w:t>
+      </w:r>
+      <w:r>
+        <w:lastRenderedPageBreak/>
+        <w:t xml:space="preserve">camiones llenos viajan a un promedio de 45 mph; Los camiones vacíos viajan a un promedio de 55 mph. Para el costo de transporte, asuma $ 0.12 por tonelada por milla. En otras palabras, un camión de 30 toneladas que viaja 100 millas agregaría $ 360 (= $ 0.12 x 30 x 100). Tenga en cuenta que este costo se escala a la distancia de viaje de 1 vía entre el sitio de registro y el molino. Se puede suponer que el costo del viaje de regreso del camión vacío está incluido en esta figura (es decir, los viajes de regreso son "gratuitos"). </w:t>
       </w:r>
       <w:r>
         <w:t>Las operaciones madereras son peligrosas</w:t>
@@ -531,7 +772,7 @@
         <w:t>mana de trabajo. Los madereros pueden</w:t>
       </w:r>
       <w:r>
-        <w:t xml:space="preserve"> a su propia discreción elegir qué día para des</w:t>
+        <w:t xml:space="preserve"> a su propia discreción elegir qué día des</w:t>
       </w:r>
       <w:r>
         <w:t>cansar</w:t>
@@ -540,7 +781,6 @@
         <w:t>.</w:t>
       </w:r>
     </w:p>
-    <w:p/>
     <w:p>
       <w:r>
         <w:t xml:space="preserve">La tala es un mercado altamente regional. Sobre todo, la tala ocurre dentro de 100 millas </w:t>
@@ -585,9 +825,8 @@
           <w:noProof/>
           <w:lang w:eastAsia="es-GT"/>
         </w:rPr>
-        <w:lastRenderedPageBreak/>
         <w:drawing>
-          <wp:inline distT="0" distB="0" distL="0" distR="0" wp14:anchorId="081296CE" wp14:editId="7ED2B2AB">
+          <wp:inline distT="0" distB="0" distL="0" distR="0">
             <wp:extent cx="2867025" cy="2286000"/>
             <wp:effectExtent l="0" t="0" r="9525" b="0"/>
             <wp:docPr id="4" name="Imagen 4"/>
@@ -602,7 +841,7 @@
                     <pic:cNvPicPr/>
                   </pic:nvPicPr>
                   <pic:blipFill>
-                    <a:blip r:embed="rId8"/>
+                    <a:blip r:embed="rId11" cstate="print"/>
                     <a:stretch>
                       <a:fillRect/>
                     </a:stretch>
@@ -662,6 +901,7 @@
     </w:p>
     <w:p>
       <w:r>
+        <w:lastRenderedPageBreak/>
         <w:t>2. ¿Cuál es el inventario promedio en cada una de las fábricas?</w:t>
       </w:r>
     </w:p>
@@ -682,22 +922,7 @@
     </w:p>
     <w:p>
       <w:r>
-        <w:t>6. ¿Se quedó alguna empresa sin madera</w:t>
-      </w:r>
-      <w:r>
-        <w:t>? Si es así, ¿cuánt</w:t>
-      </w:r>
-      <w:r>
-        <w:t>a</w:t>
-      </w:r>
-      <w:r>
-        <w:t>s</w:t>
-      </w:r>
-      <w:r>
-        <w:t xml:space="preserve"> veces</w:t>
-      </w:r>
-      <w:r>
-        <w:t>?</w:t>
+        <w:t>6. ¿Se quedó alguna empresa sin madera? Si es así, ¿cuántas veces?</w:t>
       </w:r>
     </w:p>
     <w:p>
@@ -712,13 +937,7 @@
     </w:p>
     <w:p>
       <w:r>
-        <w:t xml:space="preserve">9. ¿Cuál es el tiempo de espera promedio en cada </w:t>
-      </w:r>
-      <w:r>
-        <w:t>báscula</w:t>
-      </w:r>
-      <w:r>
-        <w:t xml:space="preserve"> para los camiones entrantes?</w:t>
+        <w:t>9. ¿Cuál es el tiempo de espera promedio en cada báscula para los camiones entrantes?</w:t>
       </w:r>
     </w:p>
     <w:p>
@@ -728,13 +947,7 @@
     </w:p>
     <w:p>
       <w:r>
-        <w:t xml:space="preserve">11. ¿Cuántos días de producción se pierde debido a las </w:t>
-      </w:r>
-      <w:r>
-        <w:t xml:space="preserve">faltas de </w:t>
-      </w:r>
-      <w:r>
-        <w:t>existencias en cada fábrica?</w:t>
+        <w:t>11. ¿Cuántos días de producción se pierde debido a las faltas de existencias en cada fábrica?</w:t>
       </w:r>
     </w:p>
     <w:p/>
@@ -755,7 +968,6 @@
     </w:p>
     <w:p>
       <w:r>
-        <w:lastRenderedPageBreak/>
         <w:t>2. ¿Cuántos camiones se necesitan para mantener las operaciones?</w:t>
       </w:r>
     </w:p>
@@ -796,41 +1008,17 @@
     </w:p>
     <w:p>
       <w:r>
-        <w:t xml:space="preserve">10. ¿Cuál es el tiempo de espera promedio en cada </w:t>
-      </w:r>
-      <w:r>
-        <w:t>báscula</w:t>
-      </w:r>
-      <w:r>
-        <w:t xml:space="preserve"> para camiones entrantes?</w:t>
-      </w:r>
-    </w:p>
-    <w:p>
-      <w:r>
-        <w:t xml:space="preserve">11. ¿Cuántas reparaciones de </w:t>
-      </w:r>
-      <w:r>
-        <w:t>orugas</w:t>
-      </w:r>
-      <w:r>
-        <w:t xml:space="preserve"> ocurrieron durante el año?</w:t>
-      </w:r>
-    </w:p>
-    <w:p>
-      <w:r>
-        <w:t xml:space="preserve">12. ¿Cuál es el </w:t>
-      </w:r>
-      <w:r>
-        <w:t>costo total</w:t>
-      </w:r>
-      <w:r>
-        <w:t xml:space="preserve"> del sistema, incluyendo inventario y</w:t>
-      </w:r>
-      <w:r>
-        <w:t xml:space="preserve"> </w:t>
-      </w:r>
-      <w:r>
-        <w:t>transporte?</w:t>
+        <w:t>10. ¿Cuál es el tiempo de espera promedio en cada báscula para camiones entrantes?</w:t>
+      </w:r>
+    </w:p>
+    <w:p>
+      <w:r>
+        <w:t>11. ¿Cuántas reparaciones de orugas ocurrieron durante el año?</w:t>
+      </w:r>
+    </w:p>
+    <w:p>
+      <w:r>
+        <w:t>12. ¿Cuál es el costo total del sistema, incluyendo inventario y transporte?</w:t>
       </w:r>
     </w:p>
     <w:p>
@@ -840,24 +1028,12 @@
     </w:p>
     <w:p>
       <w:r>
-        <w:t>14. Como cualquier modelo, esto representa una aproximación del sistema. ¿Cuáles son los</w:t>
-      </w:r>
-      <w:r>
-        <w:t xml:space="preserve"> p</w:t>
-      </w:r>
-      <w:r>
-        <w:t>roblemas potenciales con el modelado del sistema como se describe?</w:t>
-      </w:r>
-    </w:p>
-    <w:p>
-      <w:r>
-        <w:t>15. ¿Cuántos días de producción se pierde debi</w:t>
-      </w:r>
-      <w:r>
-        <w:t>do a las faltas de</w:t>
-      </w:r>
-      <w:r>
-        <w:t xml:space="preserve"> existencias en cada fábrica?</w:t>
+        <w:t>14. Como cualquier modelo, esto representa una aproximación del sistema. ¿Cuáles son los problemas potenciales con el modelado del sistema como se describe?</w:t>
+      </w:r>
+    </w:p>
+    <w:p>
+      <w:r>
+        <w:t>15. ¿Cuántos días de producción se pierde debido a las faltas de existencias en cada fábrica?</w:t>
       </w:r>
     </w:p>
     <w:sectPr>
@@ -871,7 +1047,7 @@
 </file>
 
 <file path=word/styles.xml><?xml version="1.0" encoding="utf-8"?>
-<w:styles xmlns:mc="http://schemas.openxmlformats.org/markup-compatibility/2006" xmlns:r="http://schemas.openxmlformats.org/officeDocument/2006/relationships" xmlns:w="http://schemas.openxmlformats.org/wordprocessingml/2006/main" xmlns:w14="http://schemas.microsoft.com/office/word/2010/wordml" xmlns:w15="http://schemas.microsoft.com/office/word/2012/wordml" mc:Ignorable="w14 w15">
+<w:styles xmlns:r="http://schemas.openxmlformats.org/officeDocument/2006/relationships" xmlns:w="http://schemas.openxmlformats.org/wordprocessingml/2006/main">
   <w:docDefaults>
     <w:rPrDefault>
       <w:rPr>
@@ -887,382 +1063,149 @@
       </w:pPr>
     </w:pPrDefault>
   </w:docDefaults>
-  <w:latentStyles w:defLockedState="0" w:defUIPriority="99" w:defSemiHidden="0" w:defUnhideWhenUsed="0" w:defQFormat="0" w:count="371">
-    <w:lsdException w:name="Normal" w:uiPriority="0" w:qFormat="1"/>
-    <w:lsdException w:name="heading 1" w:uiPriority="9" w:qFormat="1"/>
-    <w:lsdException w:name="heading 2" w:semiHidden="1" w:uiPriority="9" w:unhideWhenUsed="1" w:qFormat="1"/>
-    <w:lsdException w:name="heading 3" w:semiHidden="1" w:uiPriority="9" w:unhideWhenUsed="1" w:qFormat="1"/>
-    <w:lsdException w:name="heading 4" w:semiHidden="1" w:uiPriority="9" w:unhideWhenUsed="1" w:qFormat="1"/>
-    <w:lsdException w:name="heading 5" w:semiHidden="1" w:uiPriority="9" w:unhideWhenUsed="1" w:qFormat="1"/>
-    <w:lsdException w:name="heading 6" w:semiHidden="1" w:uiPriority="9" w:unhideWhenUsed="1" w:qFormat="1"/>
-    <w:lsdException w:name="heading 7" w:semiHidden="1" w:uiPriority="9" w:unhideWhenUsed="1" w:qFormat="1"/>
-    <w:lsdException w:name="heading 8" w:semiHidden="1" w:uiPriority="9" w:unhideWhenUsed="1" w:qFormat="1"/>
-    <w:lsdException w:name="heading 9" w:semiHidden="1" w:uiPriority="9" w:unhideWhenUsed="1" w:qFormat="1"/>
-    <w:lsdException w:name="index 1" w:semiHidden="1" w:unhideWhenUsed="1"/>
-    <w:lsdException w:name="index 2" w:semiHidden="1" w:unhideWhenUsed="1"/>
-    <w:lsdException w:name="index 3" w:semiHidden="1" w:unhideWhenUsed="1"/>
-    <w:lsdException w:name="index 4" w:semiHidden="1" w:unhideWhenUsed="1"/>
-    <w:lsdException w:name="index 5" w:semiHidden="1" w:unhideWhenUsed="1"/>
-    <w:lsdException w:name="index 6" w:semiHidden="1" w:unhideWhenUsed="1"/>
-    <w:lsdException w:name="index 7" w:semiHidden="1" w:unhideWhenUsed="1"/>
-    <w:lsdException w:name="index 8" w:semiHidden="1" w:unhideWhenUsed="1"/>
-    <w:lsdException w:name="index 9" w:semiHidden="1" w:unhideWhenUsed="1"/>
-    <w:lsdException w:name="toc 1" w:semiHidden="1" w:uiPriority="39" w:unhideWhenUsed="1"/>
-    <w:lsdException w:name="toc 2" w:semiHidden="1" w:uiPriority="39" w:unhideWhenUsed="1"/>
-    <w:lsdException w:name="toc 3" w:semiHidden="1" w:uiPriority="39" w:unhideWhenUsed="1"/>
-    <w:lsdException w:name="toc 4" w:semiHidden="1" w:uiPriority="39" w:unhideWhenUsed="1"/>
-    <w:lsdException w:name="toc 5" w:semiHidden="1" w:uiPriority="39" w:unhideWhenUsed="1"/>
-    <w:lsdException w:name="toc 6" w:semiHidden="1" w:uiPriority="39" w:unhideWhenUsed="1"/>
-    <w:lsdException w:name="toc 7" w:semiHidden="1" w:uiPriority="39" w:unhideWhenUsed="1"/>
-    <w:lsdException w:name="toc 8" w:semiHidden="1" w:uiPriority="39" w:unhideWhenUsed="1"/>
-    <w:lsdException w:name="toc 9" w:semiHidden="1" w:uiPriority="39" w:unhideWhenUsed="1"/>
-    <w:lsdException w:name="Normal Indent" w:semiHidden="1" w:unhideWhenUsed="1"/>
-    <w:lsdException w:name="footnote text" w:semiHidden="1" w:unhideWhenUsed="1"/>
-    <w:lsdException w:name="annotation text" w:semiHidden="1" w:unhideWhenUsed="1"/>
-    <w:lsdException w:name="header" w:semiHidden="1" w:unhideWhenUsed="1"/>
-    <w:lsdException w:name="footer" w:semiHidden="1" w:unhideWhenUsed="1"/>
-    <w:lsdException w:name="index heading" w:semiHidden="1" w:unhideWhenUsed="1"/>
-    <w:lsdException w:name="caption" w:semiHidden="1" w:uiPriority="35" w:unhideWhenUsed="1" w:qFormat="1"/>
-    <w:lsdException w:name="table of figures" w:semiHidden="1" w:unhideWhenUsed="1"/>
-    <w:lsdException w:name="envelope address" w:semiHidden="1" w:unhideWhenUsed="1"/>
-    <w:lsdException w:name="envelope return" w:semiHidden="1" w:unhideWhenUsed="1"/>
-    <w:lsdException w:name="footnote reference" w:semiHidden="1" w:unhideWhenUsed="1"/>
-    <w:lsdException w:name="annotation reference" w:semiHidden="1" w:unhideWhenUsed="1"/>
-    <w:lsdException w:name="line number" w:semiHidden="1" w:unhideWhenUsed="1"/>
-    <w:lsdException w:name="page number" w:semiHidden="1" w:unhideWhenUsed="1"/>
-    <w:lsdException w:name="endnote reference" w:semiHidden="1" w:unhideWhenUsed="1"/>
-    <w:lsdException w:name="endnote text" w:semiHidden="1" w:unhideWhenUsed="1"/>
-    <w:lsdException w:name="table of authorities" w:semiHidden="1" w:unhideWhenUsed="1"/>
-    <w:lsdException w:name="macro" w:semiHidden="1" w:unhideWhenUsed="1"/>
-    <w:lsdException w:name="toa heading" w:semiHidden="1" w:unhideWhenUsed="1"/>
-    <w:lsdException w:name="List" w:semiHidden="1" w:unhideWhenUsed="1"/>
-    <w:lsdException w:name="List Bullet" w:semiHidden="1" w:unhideWhenUsed="1"/>
-    <w:lsdException w:name="List Number" w:semiHidden="1" w:unhideWhenUsed="1"/>
-    <w:lsdException w:name="List 2" w:semiHidden="1" w:unhideWhenUsed="1"/>
-    <w:lsdException w:name="List 3" w:semiHidden="1" w:unhideWhenUsed="1"/>
-    <w:lsdException w:name="List 4" w:semiHidden="1" w:unhideWhenUsed="1"/>
-    <w:lsdException w:name="List 5" w:semiHidden="1" w:unhideWhenUsed="1"/>
-    <w:lsdException w:name="List Bullet 2" w:semiHidden="1" w:unhideWhenUsed="1"/>
-    <w:lsdException w:name="List Bullet 3" w:semiHidden="1" w:unhideWhenUsed="1"/>
-    <w:lsdException w:name="List Bullet 4" w:semiHidden="1" w:unhideWhenUsed="1"/>
-    <w:lsdException w:name="List Bullet 5" w:semiHidden="1" w:unhideWhenUsed="1"/>
-    <w:lsdException w:name="List Number 2" w:semiHidden="1" w:unhideWhenUsed="1"/>
-    <w:lsdException w:name="List Number 3" w:semiHidden="1" w:unhideWhenUsed="1"/>
-    <w:lsdException w:name="List Number 4" w:semiHidden="1" w:unhideWhenUsed="1"/>
-    <w:lsdException w:name="List Number 5" w:semiHidden="1" w:unhideWhenUsed="1"/>
-    <w:lsdException w:name="Title" w:uiPriority="10" w:qFormat="1"/>
-    <w:lsdException w:name="Closing" w:semiHidden="1" w:unhideWhenUsed="1"/>
-    <w:lsdException w:name="Signature" w:semiHidden="1" w:unhideWhenUsed="1"/>
-    <w:lsdException w:name="Default Paragraph Font" w:semiHidden="1" w:uiPriority="1" w:unhideWhenUsed="1"/>
-    <w:lsdException w:name="Body Text" w:semiHidden="1" w:unhideWhenUsed="1"/>
-    <w:lsdException w:name="Body Text Indent" w:semiHidden="1" w:unhideWhenUsed="1"/>
-    <w:lsdException w:name="List Continue" w:semiHidden="1" w:unhideWhenUsed="1"/>
-    <w:lsdException w:name="List Continue 2" w:semiHidden="1" w:unhideWhenUsed="1"/>
-    <w:lsdException w:name="List Continue 3" w:semiHidden="1" w:unhideWhenUsed="1"/>
-    <w:lsdException w:name="List Continue 4" w:semiHidden="1" w:unhideWhenUsed="1"/>
-    <w:lsdException w:name="List Continue 5" w:semiHidden="1" w:unhideWhenUsed="1"/>
-    <w:lsdException w:name="Message Header" w:semiHidden="1" w:unhideWhenUsed="1"/>
-    <w:lsdException w:name="Subtitle" w:uiPriority="11" w:qFormat="1"/>
-    <w:lsdException w:name="Salutation" w:semiHidden="1" w:unhideWhenUsed="1"/>
-    <w:lsdException w:name="Date" w:semiHidden="1" w:unhideWhenUsed="1"/>
-    <w:lsdException w:name="Body Text First Indent" w:semiHidden="1" w:unhideWhenUsed="1"/>
-    <w:lsdException w:name="Body Text First Indent 2" w:semiHidden="1" w:unhideWhenUsed="1"/>
-    <w:lsdException w:name="Note Heading" w:semiHidden="1" w:unhideWhenUsed="1"/>
-    <w:lsdException w:name="Body Text 2" w:semiHidden="1" w:unhideWhenUsed="1"/>
-    <w:lsdException w:name="Body Text 3" w:semiHidden="1" w:unhideWhenUsed="1"/>
-    <w:lsdException w:name="Body Text Indent 2" w:semiHidden="1" w:unhideWhenUsed="1"/>
-    <w:lsdException w:name="Body Text Indent 3" w:semiHidden="1" w:unhideWhenUsed="1"/>
-    <w:lsdException w:name="Block Text" w:semiHidden="1" w:unhideWhenUsed="1"/>
-    <w:lsdException w:name="Hyperlink" w:semiHidden="1" w:unhideWhenUsed="1"/>
-    <w:lsdException w:name="FollowedHyperlink" w:semiHidden="1" w:unhideWhenUsed="1"/>
-    <w:lsdException w:name="Strong" w:uiPriority="22" w:qFormat="1"/>
-    <w:lsdException w:name="Emphasis" w:uiPriority="20" w:qFormat="1"/>
-    <w:lsdException w:name="Document Map" w:semiHidden="1" w:unhideWhenUsed="1"/>
-    <w:lsdException w:name="Plain Text" w:semiHidden="1" w:unhideWhenUsed="1"/>
-    <w:lsdException w:name="E-mail Signature" w:semiHidden="1" w:unhideWhenUsed="1"/>
-    <w:lsdException w:name="HTML Top of Form" w:semiHidden="1" w:unhideWhenUsed="1"/>
-    <w:lsdException w:name="HTML Bottom of Form" w:semiHidden="1" w:unhideWhenUsed="1"/>
-    <w:lsdException w:name="Normal (Web)" w:semiHidden="1" w:unhideWhenUsed="1"/>
-    <w:lsdException w:name="HTML Acronym" w:semiHidden="1" w:unhideWhenUsed="1"/>
-    <w:lsdException w:name="HTML Address" w:semiHidden="1" w:unhideWhenUsed="1"/>
-    <w:lsdException w:name="HTML Cite" w:semiHidden="1" w:unhideWhenUsed="1"/>
-    <w:lsdException w:name="HTML Code" w:semiHidden="1" w:unhideWhenUsed="1"/>
-    <w:lsdException w:name="HTML Definition" w:semiHidden="1" w:unhideWhenUsed="1"/>
-    <w:lsdException w:name="HTML Keyboard" w:semiHidden="1" w:unhideWhenUsed="1"/>
-    <w:lsdException w:name="HTML Preformatted" w:semiHidden="1" w:unhideWhenUsed="1"/>
-    <w:lsdException w:name="HTML Sample" w:semiHidden="1" w:unhideWhenUsed="1"/>
-    <w:lsdException w:name="HTML Typewriter" w:semiHidden="1" w:unhideWhenUsed="1"/>
-    <w:lsdException w:name="HTML Variable" w:semiHidden="1" w:unhideWhenUsed="1"/>
-    <w:lsdException w:name="Normal Table" w:semiHidden="1" w:unhideWhenUsed="1"/>
-    <w:lsdException w:name="annotation subject" w:semiHidden="1" w:unhideWhenUsed="1"/>
-    <w:lsdException w:name="No List" w:semiHidden="1" w:unhideWhenUsed="1"/>
-    <w:lsdException w:name="Outline List 1" w:semiHidden="1" w:unhideWhenUsed="1"/>
-    <w:lsdException w:name="Outline List 2" w:semiHidden="1" w:unhideWhenUsed="1"/>
-    <w:lsdException w:name="Outline List 3" w:semiHidden="1" w:unhideWhenUsed="1"/>
-    <w:lsdException w:name="Table Simple 1" w:semiHidden="1" w:unhideWhenUsed="1"/>
-    <w:lsdException w:name="Table Simple 2" w:semiHidden="1" w:unhideWhenUsed="1"/>
-    <w:lsdException w:name="Table Simple 3" w:semiHidden="1" w:unhideWhenUsed="1"/>
-    <w:lsdException w:name="Table Classic 1" w:semiHidden="1" w:unhideWhenUsed="1"/>
-    <w:lsdException w:name="Table Classic 2" w:semiHidden="1" w:unhideWhenUsed="1"/>
-    <w:lsdException w:name="Table Classic 3" w:semiHidden="1" w:unhideWhenUsed="1"/>
-    <w:lsdException w:name="Table Classic 4" w:semiHidden="1" w:unhideWhenUsed="1"/>
-    <w:lsdException w:name="Table Colorful 1" w:semiHidden="1" w:unhideWhenUsed="1"/>
-    <w:lsdException w:name="Table Colorful 2" w:semiHidden="1" w:unhideWhenUsed="1"/>
-    <w:lsdException w:name="Table Colorful 3" w:semiHidden="1" w:unhideWhenUsed="1"/>
-    <w:lsdException w:name="Table Columns 1" w:semiHidden="1" w:unhideWhenUsed="1"/>
-    <w:lsdException w:name="Table Columns 2" w:semiHidden="1" w:unhideWhenUsed="1"/>
-    <w:lsdException w:name="Table Columns 3" w:semiHidden="1" w:unhideWhenUsed="1"/>
-    <w:lsdException w:name="Table Columns 4" w:semiHidden="1" w:unhideWhenUsed="1"/>
-    <w:lsdException w:name="Table Columns 5" w:semiHidden="1" w:unhideWhenUsed="1"/>
-    <w:lsdException w:name="Table Grid 1" w:semiHidden="1" w:unhideWhenUsed="1"/>
-    <w:lsdException w:name="Table Grid 2" w:semiHidden="1" w:unhideWhenUsed="1"/>
-    <w:lsdException w:name="Table Grid 3" w:semiHidden="1" w:unhideWhenUsed="1"/>
-    <w:lsdException w:name="Table Grid 4" w:semiHidden="1" w:unhideWhenUsed="1"/>
-    <w:lsdException w:name="Table Grid 5" w:semiHidden="1" w:unhideWhenUsed="1"/>
-    <w:lsdException w:name="Table Grid 6" w:semiHidden="1" w:unhideWhenUsed="1"/>
-    <w:lsdException w:name="Table Grid 7" w:semiHidden="1" w:unhideWhenUsed="1"/>
-    <w:lsdException w:name="Table Grid 8" w:semiHidden="1" w:unhideWhenUsed="1"/>
-    <w:lsdException w:name="Table List 1" w:semiHidden="1" w:unhideWhenUsed="1"/>
-    <w:lsdException w:name="Table List 2" w:semiHidden="1" w:unhideWhenUsed="1"/>
-    <w:lsdException w:name="Table List 3" w:semiHidden="1" w:unhideWhenUsed="1"/>
-    <w:lsdException w:name="Table List 4" w:semiHidden="1" w:unhideWhenUsed="1"/>
-    <w:lsdException w:name="Table List 5" w:semiHidden="1" w:unhideWhenUsed="1"/>
-    <w:lsdException w:name="Table List 6" w:semiHidden="1" w:unhideWhenUsed="1"/>
-    <w:lsdException w:name="Table List 7" w:semiHidden="1" w:unhideWhenUsed="1"/>
-    <w:lsdException w:name="Table List 8" w:semiHidden="1" w:unhideWhenUsed="1"/>
-    <w:lsdException w:name="Table 3D effects 1" w:semiHidden="1" w:unhideWhenUsed="1"/>
-    <w:lsdException w:name="Table 3D effects 2" w:semiHidden="1" w:unhideWhenUsed="1"/>
-    <w:lsdException w:name="Table 3D effects 3" w:semiHidden="1" w:unhideWhenUsed="1"/>
-    <w:lsdException w:name="Table Contemporary" w:semiHidden="1" w:unhideWhenUsed="1"/>
-    <w:lsdException w:name="Table Elegant" w:semiHidden="1" w:unhideWhenUsed="1"/>
-    <w:lsdException w:name="Table Professional" w:semiHidden="1" w:unhideWhenUsed="1"/>
-    <w:lsdException w:name="Table Subtle 1" w:semiHidden="1" w:unhideWhenUsed="1"/>
-    <w:lsdException w:name="Table Subtle 2" w:semiHidden="1" w:unhideWhenUsed="1"/>
-    <w:lsdException w:name="Table Web 1" w:semiHidden="1" w:unhideWhenUsed="1"/>
-    <w:lsdException w:name="Table Web 2" w:semiHidden="1" w:unhideWhenUsed="1"/>
-    <w:lsdException w:name="Table Web 3" w:semiHidden="1" w:unhideWhenUsed="1"/>
-    <w:lsdException w:name="Balloon Text" w:semiHidden="1" w:unhideWhenUsed="1"/>
-    <w:lsdException w:name="Table Grid" w:uiPriority="39"/>
-    <w:lsdException w:name="Table Theme" w:semiHidden="1" w:unhideWhenUsed="1"/>
-    <w:lsdException w:name="Placeholder Text" w:semiHidden="1"/>
-    <w:lsdException w:name="No Spacing" w:uiPriority="1" w:qFormat="1"/>
-    <w:lsdException w:name="Light Shading" w:uiPriority="60"/>
-    <w:lsdException w:name="Light List" w:uiPriority="61"/>
-    <w:lsdException w:name="Light Grid" w:uiPriority="62"/>
-    <w:lsdException w:name="Medium Shading 1" w:uiPriority="63"/>
-    <w:lsdException w:name="Medium Shading 2" w:uiPriority="64"/>
-    <w:lsdException w:name="Medium List 1" w:uiPriority="65"/>
-    <w:lsdException w:name="Medium List 2" w:uiPriority="66"/>
-    <w:lsdException w:name="Medium Grid 1" w:uiPriority="67"/>
-    <w:lsdException w:name="Medium Grid 2" w:uiPriority="68"/>
-    <w:lsdException w:name="Medium Grid 3" w:uiPriority="69"/>
-    <w:lsdException w:name="Dark List" w:uiPriority="70"/>
-    <w:lsdException w:name="Colorful Shading" w:uiPriority="71"/>
-    <w:lsdException w:name="Colorful List" w:uiPriority="72"/>
-    <w:lsdException w:name="Colorful Grid" w:uiPriority="73"/>
-    <w:lsdException w:name="Light Shading Accent 1" w:uiPriority="60"/>
-    <w:lsdException w:name="Light List Accent 1" w:uiPriority="61"/>
-    <w:lsdException w:name="Light Grid Accent 1" w:uiPriority="62"/>
-    <w:lsdException w:name="Medium Shading 1 Accent 1" w:uiPriority="63"/>
-    <w:lsdException w:name="Medium Shading 2 Accent 1" w:uiPriority="64"/>
-    <w:lsdException w:name="Medium List 1 Accent 1" w:uiPriority="65"/>
-    <w:lsdException w:name="Revision" w:semiHidden="1"/>
-    <w:lsdException w:name="List Paragraph" w:uiPriority="34" w:qFormat="1"/>
-    <w:lsdException w:name="Quote" w:uiPriority="29" w:qFormat="1"/>
-    <w:lsdException w:name="Intense Quote" w:uiPriority="30" w:qFormat="1"/>
-    <w:lsdException w:name="Medium List 2 Accent 1" w:uiPriority="66"/>
-    <w:lsdException w:name="Medium Grid 1 Accent 1" w:uiPriority="67"/>
-    <w:lsdException w:name="Medium Grid 2 Accent 1" w:uiPriority="68"/>
-    <w:lsdException w:name="Medium Grid 3 Accent 1" w:uiPriority="69"/>
-    <w:lsdException w:name="Dark List Accent 1" w:uiPriority="70"/>
-    <w:lsdException w:name="Colorful Shading Accent 1" w:uiPriority="71"/>
-    <w:lsdException w:name="Colorful List Accent 1" w:uiPriority="72"/>
-    <w:lsdException w:name="Colorful Grid Accent 1" w:uiPriority="73"/>
-    <w:lsdException w:name="Light Shading Accent 2" w:uiPriority="60"/>
-    <w:lsdException w:name="Light List Accent 2" w:uiPriority="61"/>
-    <w:lsdException w:name="Light Grid Accent 2" w:uiPriority="62"/>
-    <w:lsdException w:name="Medium Shading 1 Accent 2" w:uiPriority="63"/>
-    <w:lsdException w:name="Medium Shading 2 Accent 2" w:uiPriority="64"/>
-    <w:lsdException w:name="Medium List 1 Accent 2" w:uiPriority="65"/>
-    <w:lsdException w:name="Medium List 2 Accent 2" w:uiPriority="66"/>
-    <w:lsdException w:name="Medium Grid 1 Accent 2" w:uiPriority="67"/>
-    <w:lsdException w:name="Medium Grid 2 Accent 2" w:uiPriority="68"/>
-    <w:lsdException w:name="Medium Grid 3 Accent 2" w:uiPriority="69"/>
-    <w:lsdException w:name="Dark List Accent 2" w:uiPriority="70"/>
-    <w:lsdException w:name="Colorful Shading Accent 2" w:uiPriority="71"/>
-    <w:lsdException w:name="Colorful List Accent 2" w:uiPriority="72"/>
-    <w:lsdException w:name="Colorful Grid Accent 2" w:uiPriority="73"/>
-    <w:lsdException w:name="Light Shading Accent 3" w:uiPriority="60"/>
-    <w:lsdException w:name="Light List Accent 3" w:uiPriority="61"/>
-    <w:lsdException w:name="Light Grid Accent 3" w:uiPriority="62"/>
-    <w:lsdException w:name="Medium Shading 1 Accent 3" w:uiPriority="63"/>
-    <w:lsdException w:name="Medium Shading 2 Accent 3" w:uiPriority="64"/>
-    <w:lsdException w:name="Medium List 1 Accent 3" w:uiPriority="65"/>
-    <w:lsdException w:name="Medium List 2 Accent 3" w:uiPriority="66"/>
-    <w:lsdException w:name="Medium Grid 1 Accent 3" w:uiPriority="67"/>
-    <w:lsdException w:name="Medium Grid 2 Accent 3" w:uiPriority="68"/>
-    <w:lsdException w:name="Medium Grid 3 Accent 3" w:uiPriority="69"/>
-    <w:lsdException w:name="Dark List Accent 3" w:uiPriority="70"/>
-    <w:lsdException w:name="Colorful Shading Accent 3" w:uiPriority="71"/>
-    <w:lsdException w:name="Colorful List Accent 3" w:uiPriority="72"/>
-    <w:lsdException w:name="Colorful Grid Accent 3" w:uiPriority="73"/>
-    <w:lsdException w:name="Light Shading Accent 4" w:uiPriority="60"/>
-    <w:lsdException w:name="Light List Accent 4" w:uiPriority="61"/>
-    <w:lsdException w:name="Light Grid Accent 4" w:uiPriority="62"/>
-    <w:lsdException w:name="Medium Shading 1 Accent 4" w:uiPriority="63"/>
-    <w:lsdException w:name="Medium Shading 2 Accent 4" w:uiPriority="64"/>
-    <w:lsdException w:name="Medium List 1 Accent 4" w:uiPriority="65"/>
-    <w:lsdException w:name="Medium List 2 Accent 4" w:uiPriority="66"/>
-    <w:lsdException w:name="Medium Grid 1 Accent 4" w:uiPriority="67"/>
-    <w:lsdException w:name="Medium Grid 2 Accent 4" w:uiPriority="68"/>
-    <w:lsdException w:name="Medium Grid 3 Accent 4" w:uiPriority="69"/>
-    <w:lsdException w:name="Dark List Accent 4" w:uiPriority="70"/>
-    <w:lsdException w:name="Colorful Shading Accent 4" w:uiPriority="71"/>
-    <w:lsdException w:name="Colorful List Accent 4" w:uiPriority="72"/>
-    <w:lsdException w:name="Colorful Grid Accent 4" w:uiPriority="73"/>
-    <w:lsdException w:name="Light Shading Accent 5" w:uiPriority="60"/>
-    <w:lsdException w:name="Light List Accent 5" w:uiPriority="61"/>
-    <w:lsdException w:name="Light Grid Accent 5" w:uiPriority="62"/>
-    <w:lsdException w:name="Medium Shading 1 Accent 5" w:uiPriority="63"/>
-    <w:lsdException w:name="Medium Shading 2 Accent 5" w:uiPriority="64"/>
-    <w:lsdException w:name="Medium List 1 Accent 5" w:uiPriority="65"/>
-    <w:lsdException w:name="Medium List 2 Accent 5" w:uiPriority="66"/>
-    <w:lsdException w:name="Medium Grid 1 Accent 5" w:uiPriority="67"/>
-    <w:lsdException w:name="Medium Grid 2 Accent 5" w:uiPriority="68"/>
-    <w:lsdException w:name="Medium Grid 3 Accent 5" w:uiPriority="69"/>
-    <w:lsdException w:name="Dark List Accent 5" w:uiPriority="70"/>
-    <w:lsdException w:name="Colorful Shading Accent 5" w:uiPriority="71"/>
-    <w:lsdException w:name="Colorful List Accent 5" w:uiPriority="72"/>
-    <w:lsdException w:name="Colorful Grid Accent 5" w:uiPriority="73"/>
-    <w:lsdException w:name="Light Shading Accent 6" w:uiPriority="60"/>
-    <w:lsdException w:name="Light List Accent 6" w:uiPriority="61"/>
-    <w:lsdException w:name="Light Grid Accent 6" w:uiPriority="62"/>
-    <w:lsdException w:name="Medium Shading 1 Accent 6" w:uiPriority="63"/>
-    <w:lsdException w:name="Medium Shading 2 Accent 6" w:uiPriority="64"/>
-    <w:lsdException w:name="Medium List 1 Accent 6" w:uiPriority="65"/>
-    <w:lsdException w:name="Medium List 2 Accent 6" w:uiPriority="66"/>
-    <w:lsdException w:name="Medium Grid 1 Accent 6" w:uiPriority="67"/>
-    <w:lsdException w:name="Medium Grid 2 Accent 6" w:uiPriority="68"/>
-    <w:lsdException w:name="Medium Grid 3 Accent 6" w:uiPriority="69"/>
-    <w:lsdException w:name="Dark List Accent 6" w:uiPriority="70"/>
-    <w:lsdException w:name="Colorful Shading Accent 6" w:uiPriority="71"/>
-    <w:lsdException w:name="Colorful List Accent 6" w:uiPriority="72"/>
-    <w:lsdException w:name="Colorful Grid Accent 6" w:uiPriority="73"/>
-    <w:lsdException w:name="Subtle Emphasis" w:uiPriority="19" w:qFormat="1"/>
-    <w:lsdException w:name="Intense Emphasis" w:uiPriority="21" w:qFormat="1"/>
-    <w:lsdException w:name="Subtle Reference" w:uiPriority="31" w:qFormat="1"/>
-    <w:lsdException w:name="Intense Reference" w:uiPriority="32" w:qFormat="1"/>
-    <w:lsdException w:name="Book Title" w:uiPriority="33" w:qFormat="1"/>
-    <w:lsdException w:name="Bibliography" w:semiHidden="1" w:uiPriority="37" w:unhideWhenUsed="1"/>
-    <w:lsdException w:name="TOC Heading" w:semiHidden="1" w:uiPriority="39" w:unhideWhenUsed="1" w:qFormat="1"/>
-    <w:lsdException w:name="Plain Table 1" w:uiPriority="41"/>
-    <w:lsdException w:name="Plain Table 2" w:uiPriority="42"/>
-    <w:lsdException w:name="Plain Table 3" w:uiPriority="43"/>
-    <w:lsdException w:name="Plain Table 4" w:uiPriority="44"/>
-    <w:lsdException w:name="Plain Table 5" w:uiPriority="45"/>
-    <w:lsdException w:name="Grid Table Light" w:uiPriority="40"/>
-    <w:lsdException w:name="Grid Table 1 Light" w:uiPriority="46"/>
-    <w:lsdException w:name="Grid Table 2" w:uiPriority="47"/>
-    <w:lsdException w:name="Grid Table 3" w:uiPriority="48"/>
-    <w:lsdException w:name="Grid Table 4" w:uiPriority="49"/>
-    <w:lsdException w:name="Grid Table 5 Dark" w:uiPriority="50"/>
-    <w:lsdException w:name="Grid Table 6 Colorful" w:uiPriority="51"/>
-    <w:lsdException w:name="Grid Table 7 Colorful" w:uiPriority="52"/>
-    <w:lsdException w:name="Grid Table 1 Light Accent 1" w:uiPriority="46"/>
-    <w:lsdException w:name="Grid Table 2 Accent 1" w:uiPriority="47"/>
-    <w:lsdException w:name="Grid Table 3 Accent 1" w:uiPriority="48"/>
-    <w:lsdException w:name="Grid Table 4 Accent 1" w:uiPriority="49"/>
-    <w:lsdException w:name="Grid Table 5 Dark Accent 1" w:uiPriority="50"/>
-    <w:lsdException w:name="Grid Table 6 Colorful Accent 1" w:uiPriority="51"/>
-    <w:lsdException w:name="Grid Table 7 Colorful Accent 1" w:uiPriority="52"/>
-    <w:lsdException w:name="Grid Table 1 Light Accent 2" w:uiPriority="46"/>
-    <w:lsdException w:name="Grid Table 2 Accent 2" w:uiPriority="47"/>
-    <w:lsdException w:name="Grid Table 3 Accent 2" w:uiPriority="48"/>
-    <w:lsdException w:name="Grid Table 4 Accent 2" w:uiPriority="49"/>
-    <w:lsdException w:name="Grid Table 5 Dark Accent 2" w:uiPriority="50"/>
-    <w:lsdException w:name="Grid Table 6 Colorful Accent 2" w:uiPriority="51"/>
-    <w:lsdException w:name="Grid Table 7 Colorful Accent 2" w:uiPriority="52"/>
-    <w:lsdException w:name="Grid Table 1 Light Accent 3" w:uiPriority="46"/>
-    <w:lsdException w:name="Grid Table 2 Accent 3" w:uiPriority="47"/>
-    <w:lsdException w:name="Grid Table 3 Accent 3" w:uiPriority="48"/>
-    <w:lsdException w:name="Grid Table 4 Accent 3" w:uiPriority="49"/>
-    <w:lsdException w:name="Grid Table 5 Dark Accent 3" w:uiPriority="50"/>
-    <w:lsdException w:name="Grid Table 6 Colorful Accent 3" w:uiPriority="51"/>
-    <w:lsdException w:name="Grid Table 7 Colorful Accent 3" w:uiPriority="52"/>
-    <w:lsdException w:name="Grid Table 1 Light Accent 4" w:uiPriority="46"/>
-    <w:lsdException w:name="Grid Table 2 Accent 4" w:uiPriority="47"/>
-    <w:lsdException w:name="Grid Table 3 Accent 4" w:uiPriority="48"/>
-    <w:lsdException w:name="Grid Table 4 Accent 4" w:uiPriority="49"/>
-    <w:lsdException w:name="Grid Table 5 Dark Accent 4" w:uiPriority="50"/>
-    <w:lsdException w:name="Grid Table 6 Colorful Accent 4" w:uiPriority="51"/>
-    <w:lsdException w:name="Grid Table 7 Colorful Accent 4" w:uiPriority="52"/>
-    <w:lsdException w:name="Grid Table 1 Light Accent 5" w:uiPriority="46"/>
-    <w:lsdException w:name="Grid Table 2 Accent 5" w:uiPriority="47"/>
-    <w:lsdException w:name="Grid Table 3 Accent 5" w:uiPriority="48"/>
-    <w:lsdException w:name="Grid Table 4 Accent 5" w:uiPriority="49"/>
-    <w:lsdException w:name="Grid Table 5 Dark Accent 5" w:uiPriority="50"/>
-    <w:lsdException w:name="Grid Table 6 Colorful Accent 5" w:uiPriority="51"/>
-    <w:lsdException w:name="Grid Table 7 Colorful Accent 5" w:uiPriority="52"/>
-    <w:lsdException w:name="Grid Table 1 Light Accent 6" w:uiPriority="46"/>
-    <w:lsdException w:name="Grid Table 2 Accent 6" w:uiPriority="47"/>
-    <w:lsdException w:name="Grid Table 3 Accent 6" w:uiPriority="48"/>
-    <w:lsdException w:name="Grid Table 4 Accent 6" w:uiPriority="49"/>
-    <w:lsdException w:name="Grid Table 5 Dark Accent 6" w:uiPriority="50"/>
-    <w:lsdException w:name="Grid Table 6 Colorful Accent 6" w:uiPriority="51"/>
-    <w:lsdException w:name="Grid Table 7 Colorful Accent 6" w:uiPriority="52"/>
-    <w:lsdException w:name="List Table 1 Light" w:uiPriority="46"/>
-    <w:lsdException w:name="List Table 2" w:uiPriority="47"/>
-    <w:lsdException w:name="List Table 3" w:uiPriority="48"/>
-    <w:lsdException w:name="List Table 4" w:uiPriority="49"/>
-    <w:lsdException w:name="List Table 5 Dark" w:uiPriority="50"/>
-    <w:lsdException w:name="List Table 6 Colorful" w:uiPriority="51"/>
-    <w:lsdException w:name="List Table 7 Colorful" w:uiPriority="52"/>
-    <w:lsdException w:name="List Table 1 Light Accent 1" w:uiPriority="46"/>
-    <w:lsdException w:name="List Table 2 Accent 1" w:uiPriority="47"/>
-    <w:lsdException w:name="List Table 3 Accent 1" w:uiPriority="48"/>
-    <w:lsdException w:name="List Table 4 Accent 1" w:uiPriority="49"/>
-    <w:lsdException w:name="List Table 5 Dark Accent 1" w:uiPriority="50"/>
-    <w:lsdException w:name="List Table 6 Colorful Accent 1" w:uiPriority="51"/>
-    <w:lsdException w:name="List Table 7 Colorful Accent 1" w:uiPriority="52"/>
-    <w:lsdException w:name="List Table 1 Light Accent 2" w:uiPriority="46"/>
-    <w:lsdException w:name="List Table 2 Accent 2" w:uiPriority="47"/>
-    <w:lsdException w:name="List Table 3 Accent 2" w:uiPriority="48"/>
-    <w:lsdException w:name="List Table 4 Accent 2" w:uiPriority="49"/>
-    <w:lsdException w:name="List Table 5 Dark Accent 2" w:uiPriority="50"/>
-    <w:lsdException w:name="List Table 6 Colorful Accent 2" w:uiPriority="51"/>
-    <w:lsdException w:name="List Table 7 Colorful Accent 2" w:uiPriority="52"/>
-    <w:lsdException w:name="List Table 1 Light Accent 3" w:uiPriority="46"/>
-    <w:lsdException w:name="List Table 2 Accent 3" w:uiPriority="47"/>
-    <w:lsdException w:name="List Table 3 Accent 3" w:uiPriority="48"/>
-    <w:lsdException w:name="List Table 4 Accent 3" w:uiPriority="49"/>
-    <w:lsdException w:name="List Table 5 Dark Accent 3" w:uiPriority="50"/>
-    <w:lsdException w:name="List Table 6 Colorful Accent 3" w:uiPriority="51"/>
-    <w:lsdException w:name="List Table 7 Colorful Accent 3" w:uiPriority="52"/>
-    <w:lsdException w:name="List Table 1 Light Accent 4" w:uiPriority="46"/>
-    <w:lsdException w:name="List Table 2 Accent 4" w:uiPriority="47"/>
-    <w:lsdException w:name="List Table 3 Accent 4" w:uiPriority="48"/>
-    <w:lsdException w:name="List Table 4 Accent 4" w:uiPriority="49"/>
-    <w:lsdException w:name="List Table 5 Dark Accent 4" w:uiPriority="50"/>
-    <w:lsdException w:name="List Table 6 Colorful Accent 4" w:uiPriority="51"/>
-    <w:lsdException w:name="List Table 7 Colorful Accent 4" w:uiPriority="52"/>
-    <w:lsdException w:name="List Table 1 Light Accent 5" w:uiPriority="46"/>
-    <w:lsdException w:name="List Table 2 Accent 5" w:uiPriority="47"/>
-    <w:lsdException w:name="List Table 3 Accent 5" w:uiPriority="48"/>
-    <w:lsdException w:name="List Table 4 Accent 5" w:uiPriority="49"/>
-    <w:lsdException w:name="List Table 5 Dark Accent 5" w:uiPriority="50"/>
-    <w:lsdException w:name="List Table 6 Colorful Accent 5" w:uiPriority="51"/>
-    <w:lsdException w:name="List Table 7 Colorful Accent 5" w:uiPriority="52"/>
-    <w:lsdException w:name="List Table 1 Light Accent 6" w:uiPriority="46"/>
-    <w:lsdException w:name="List Table 2 Accent 6" w:uiPriority="47"/>
-    <w:lsdException w:name="List Table 3 Accent 6" w:uiPriority="48"/>
-    <w:lsdException w:name="List Table 4 Accent 6" w:uiPriority="49"/>
-    <w:lsdException w:name="List Table 5 Dark Accent 6" w:uiPriority="50"/>
-    <w:lsdException w:name="List Table 6 Colorful Accent 6" w:uiPriority="51"/>
-    <w:lsdException w:name="List Table 7 Colorful Accent 6" w:uiPriority="52"/>
+  <w:latentStyles w:defLockedState="0" w:defUIPriority="99" w:defSemiHidden="1" w:defUnhideWhenUsed="1" w:defQFormat="0" w:count="267">
+    <w:lsdException w:name="Normal" w:semiHidden="0" w:uiPriority="0" w:unhideWhenUsed="0" w:qFormat="1"/>
+    <w:lsdException w:name="heading 1" w:semiHidden="0" w:uiPriority="9" w:unhideWhenUsed="0" w:qFormat="1"/>
+    <w:lsdException w:name="heading 2" w:uiPriority="9" w:qFormat="1"/>
+    <w:lsdException w:name="heading 3" w:uiPriority="9" w:qFormat="1"/>
+    <w:lsdException w:name="heading 4" w:uiPriority="9" w:qFormat="1"/>
+    <w:lsdException w:name="heading 5" w:uiPriority="9" w:qFormat="1"/>
+    <w:lsdException w:name="heading 6" w:uiPriority="9" w:qFormat="1"/>
+    <w:lsdException w:name="heading 7" w:uiPriority="9" w:qFormat="1"/>
+    <w:lsdException w:name="heading 8" w:uiPriority="9" w:qFormat="1"/>
+    <w:lsdException w:name="heading 9" w:uiPriority="9" w:qFormat="1"/>
+    <w:lsdException w:name="toc 1" w:uiPriority="39"/>
+    <w:lsdException w:name="toc 2" w:uiPriority="39"/>
+    <w:lsdException w:name="toc 3" w:uiPriority="39"/>
+    <w:lsdException w:name="toc 4" w:uiPriority="39"/>
+    <w:lsdException w:name="toc 5" w:uiPriority="39"/>
+    <w:lsdException w:name="toc 6" w:uiPriority="39"/>
+    <w:lsdException w:name="toc 7" w:uiPriority="39"/>
+    <w:lsdException w:name="toc 8" w:uiPriority="39"/>
+    <w:lsdException w:name="toc 9" w:uiPriority="39"/>
+    <w:lsdException w:name="caption" w:uiPriority="35" w:qFormat="1"/>
+    <w:lsdException w:name="Title" w:semiHidden="0" w:uiPriority="10" w:unhideWhenUsed="0" w:qFormat="1"/>
+    <w:lsdException w:name="Default Paragraph Font" w:uiPriority="1"/>
+    <w:lsdException w:name="Subtitle" w:semiHidden="0" w:uiPriority="11" w:unhideWhenUsed="0" w:qFormat="1"/>
+    <w:lsdException w:name="Strong" w:semiHidden="0" w:uiPriority="22" w:unhideWhenUsed="0" w:qFormat="1"/>
+    <w:lsdException w:name="Emphasis" w:semiHidden="0" w:uiPriority="20" w:unhideWhenUsed="0" w:qFormat="1"/>
+    <w:lsdException w:name="Table Grid" w:semiHidden="0" w:uiPriority="39" w:unhideWhenUsed="0"/>
+    <w:lsdException w:name="Placeholder Text" w:unhideWhenUsed="0"/>
+    <w:lsdException w:name="No Spacing" w:semiHidden="0" w:uiPriority="1" w:unhideWhenUsed="0" w:qFormat="1"/>
+    <w:lsdException w:name="Light Shading" w:semiHidden="0" w:uiPriority="60" w:unhideWhenUsed="0"/>
+    <w:lsdException w:name="Light List" w:semiHidden="0" w:uiPriority="61" w:unhideWhenUsed="0"/>
+    <w:lsdException w:name="Light Grid" w:semiHidden="0" w:uiPriority="62" w:unhideWhenUsed="0"/>
+    <w:lsdException w:name="Medium Shading 1" w:semiHidden="0" w:uiPriority="63" w:unhideWhenUsed="0"/>
+    <w:lsdException w:name="Medium Shading 2" w:semiHidden="0" w:uiPriority="64" w:unhideWhenUsed="0"/>
+    <w:lsdException w:name="Medium List 1" w:semiHidden="0" w:uiPriority="65" w:unhideWhenUsed="0"/>
+    <w:lsdException w:name="Medium List 2" w:semiHidden="0" w:uiPriority="66" w:unhideWhenUsed="0"/>
+    <w:lsdException w:name="Medium Grid 1" w:semiHidden="0" w:uiPriority="67" w:unhideWhenUsed="0"/>
+    <w:lsdException w:name="Medium Grid 2" w:semiHidden="0" w:uiPriority="68" w:unhideWhenUsed="0"/>
+    <w:lsdException w:name="Medium Grid 3" w:semiHidden="0" w:uiPriority="69" w:unhideWhenUsed="0"/>
+    <w:lsdException w:name="Dark List" w:semiHidden="0" w:uiPriority="70" w:unhideWhenUsed="0"/>
+    <w:lsdException w:name="Colorful Shading" w:semiHidden="0" w:uiPriority="71" w:unhideWhenUsed="0"/>
+    <w:lsdException w:name="Colorful List" w:semiHidden="0" w:uiPriority="72" w:unhideWhenUsed="0"/>
+    <w:lsdException w:name="Colorful Grid" w:semiHidden="0" w:uiPriority="73" w:unhideWhenUsed="0"/>
+    <w:lsdException w:name="Light Shading Accent 1" w:semiHidden="0" w:uiPriority="60" w:unhideWhenUsed="0"/>
+    <w:lsdException w:name="Light List Accent 1" w:semiHidden="0" w:uiPriority="61" w:unhideWhenUsed="0"/>
+    <w:lsdException w:name="Light Grid Accent 1" w:semiHidden="0" w:uiPriority="62" w:unhideWhenUsed="0"/>
+    <w:lsdException w:name="Medium Shading 1 Accent 1" w:semiHidden="0" w:uiPriority="63" w:unhideWhenUsed="0"/>
+    <w:lsdException w:name="Medium Shading 2 Accent 1" w:semiHidden="0" w:uiPriority="64" w:unhideWhenUsed="0"/>
+    <w:lsdException w:name="Medium List 1 Accent 1" w:semiHidden="0" w:uiPriority="65" w:unhideWhenUsed="0"/>
+    <w:lsdException w:name="Revision" w:unhideWhenUsed="0"/>
+    <w:lsdException w:name="List Paragraph" w:semiHidden="0" w:uiPriority="34" w:unhideWhenUsed="0" w:qFormat="1"/>
+    <w:lsdException w:name="Quote" w:semiHidden="0" w:uiPriority="29" w:unhideWhenUsed="0" w:qFormat="1"/>
+    <w:lsdException w:name="Intense Quote" w:semiHidden="0" w:uiPriority="30" w:unhideWhenUsed="0" w:qFormat="1"/>
+    <w:lsdException w:name="Medium List 2 Accent 1" w:semiHidden="0" w:uiPriority="66" w:unhideWhenUsed="0"/>
+    <w:lsdException w:name="Medium Grid 1 Accent 1" w:semiHidden="0" w:uiPriority="67" w:unhideWhenUsed="0"/>
+    <w:lsdException w:name="Medium Grid 2 Accent 1" w:semiHidden="0" w:uiPriority="68" w:unhideWhenUsed="0"/>
+    <w:lsdException w:name="Medium Grid 3 Accent 1" w:semiHidden="0" w:uiPriority="69" w:unhideWhenUsed="0"/>
+    <w:lsdException w:name="Dark List Accent 1" w:semiHidden="0" w:uiPriority="70" w:unhideWhenUsed="0"/>
+    <w:lsdException w:name="Colorful Shading Accent 1" w:semiHidden="0" w:uiPriority="71" w:unhideWhenUsed="0"/>
+    <w:lsdException w:name="Colorful List Accent 1" w:semiHidden="0" w:uiPriority="72" w:unhideWhenUsed="0"/>
+    <w:lsdException w:name="Colorful Grid Accent 1" w:semiHidden="0" w:uiPriority="73" w:unhideWhenUsed="0"/>
+    <w:lsdException w:name="Light Shading Accent 2" w:semiHidden="0" w:uiPriority="60" w:unhideWhenUsed="0"/>
+    <w:lsdException w:name="Light List Accent 2" w:semiHidden="0" w:uiPriority="61" w:unhideWhenUsed="0"/>
+    <w:lsdException w:name="Light Grid Accent 2" w:semiHidden="0" w:uiPriority="62" w:unhideWhenUsed="0"/>
+    <w:lsdException w:name="Medium Shading 1 Accent 2" w:semiHidden="0" w:uiPriority="63" w:unhideWhenUsed="0"/>
+    <w:lsdException w:name="Medium Shading 2 Accent 2" w:semiHidden="0" w:uiPriority="64" w:unhideWhenUsed="0"/>
+    <w:lsdException w:name="Medium List 1 Accent 2" w:semiHidden="0" w:uiPriority="65" w:unhideWhenUsed="0"/>
+    <w:lsdException w:name="Medium List 2 Accent 2" w:semiHidden="0" w:uiPriority="66" w:unhideWhenUsed="0"/>
+    <w:lsdException w:name="Medium Grid 1 Accent 2" w:semiHidden="0" w:uiPriority="67" w:unhideWhenUsed="0"/>
+    <w:lsdException w:name="Medium Grid 2 Accent 2" w:semiHidden="0" w:uiPriority="68" w:unhideWhenUsed="0"/>
+    <w:lsdException w:name="Medium Grid 3 Accent 2" w:semiHidden="0" w:uiPriority="69" w:unhideWhenUsed="0"/>
+    <w:lsdException w:name="Dark List Accent 2" w:semiHidden="0" w:uiPriority="70" w:unhideWhenUsed="0"/>
+    <w:lsdException w:name="Colorful Shading Accent 2" w:semiHidden="0" w:uiPriority="71" w:unhideWhenUsed="0"/>
+    <w:lsdException w:name="Colorful List Accent 2" w:semiHidden="0" w:uiPriority="72" w:unhideWhenUsed="0"/>
+    <w:lsdException w:name="Colorful Grid Accent 2" w:semiHidden="0" w:uiPriority="73" w:unhideWhenUsed="0"/>
+    <w:lsdException w:name="Light Shading Accent 3" w:semiHidden="0" w:uiPriority="60" w:unhideWhenUsed="0"/>
+    <w:lsdException w:name="Light List Accent 3" w:semiHidden="0" w:uiPriority="61" w:unhideWhenUsed="0"/>
+    <w:lsdException w:name="Light Grid Accent 3" w:semiHidden="0" w:uiPriority="62" w:unhideWhenUsed="0"/>
+    <w:lsdException w:name="Medium Shading 1 Accent 3" w:semiHidden="0" w:uiPriority="63" w:unhideWhenUsed="0"/>
+    <w:lsdException w:name="Medium Shading 2 Accent 3" w:semiHidden="0" w:uiPriority="64" w:unhideWhenUsed="0"/>
+    <w:lsdException w:name="Medium List 1 Accent 3" w:semiHidden="0" w:uiPriority="65" w:unhideWhenUsed="0"/>
+    <w:lsdException w:name="Medium List 2 Accent 3" w:semiHidden="0" w:uiPriority="66" w:unhideWhenUsed="0"/>
+    <w:lsdException w:name="Medium Grid 1 Accent 3" w:semiHidden="0" w:uiPriority="67" w:unhideWhenUsed="0"/>
+    <w:lsdException w:name="Medium Grid 2 Accent 3" w:semiHidden="0" w:uiPriority="68" w:unhideWhenUsed="0"/>
+    <w:lsdException w:name="Medium Grid 3 Accent 3" w:semiHidden="0" w:uiPriority="69" w:unhideWhenUsed="0"/>
+    <w:lsdException w:name="Dark List Accent 3" w:semiHidden="0" w:uiPriority="70" w:unhideWhenUsed="0"/>
+    <w:lsdException w:name="Colorful Shading Accent 3" w:semiHidden="0" w:uiPriority="71" w:unhideWhenUsed="0"/>
+    <w:lsdException w:name="Colorful List Accent 3" w:semiHidden="0" w:uiPriority="72" w:unhideWhenUsed="0"/>
+    <w:lsdException w:name="Colorful Grid Accent 3" w:semiHidden="0" w:uiPriority="73" w:unhideWhenUsed="0"/>
+    <w:lsdException w:name="Light Shading Accent 4" w:semiHidden="0" w:uiPriority="60" w:unhideWhenUsed="0"/>
+    <w:lsdException w:name="Light List Accent 4" w:semiHidden="0" w:uiPriority="61" w:unhideWhenUsed="0"/>
+    <w:lsdException w:name="Light Grid Accent 4" w:semiHidden="0" w:uiPriority="62" w:unhideWhenUsed="0"/>
+    <w:lsdException w:name="Medium Shading 1 Accent 4" w:semiHidden="0" w:uiPriority="63" w:unhideWhenUsed="0"/>
+    <w:lsdException w:name="Medium Shading 2 Accent 4" w:semiHidden="0" w:uiPriority="64" w:unhideWhenUsed="0"/>
+    <w:lsdException w:name="Medium List 1 Accent 4" w:semiHidden="0" w:uiPriority="65" w:unhideWhenUsed="0"/>
+    <w:lsdException w:name="Medium List 2 Accent 4" w:semiHidden="0" w:uiPriority="66" w:unhideWhenUsed="0"/>
+    <w:lsdException w:name="Medium Grid 1 Accent 4" w:semiHidden="0" w:uiPriority="67" w:unhideWhenUsed="0"/>
+    <w:lsdException w:name="Medium Grid 2 Accent 4" w:semiHidden="0" w:uiPriority="68" w:unhideWhenUsed="0"/>
+    <w:lsdException w:name="Medium Grid 3 Accent 4" w:semiHidden="0" w:uiPriority="69" w:unhideWhenUsed="0"/>
+    <w:lsdException w:name="Dark List Accent 4" w:semiHidden="0" w:uiPriority="70" w:unhideWhenUsed="0"/>
+    <w:lsdException w:name="Colorful Shading Accent 4" w:semiHidden="0" w:uiPriority="71" w:unhideWhenUsed="0"/>
+    <w:lsdException w:name="Colorful List Accent 4" w:semiHidden="0" w:uiPriority="72" w:unhideWhenUsed="0"/>
+    <w:lsdException w:name="Colorful Grid Accent 4" w:semiHidden="0" w:uiPriority="73" w:unhideWhenUsed="0"/>
+    <w:lsdException w:name="Light Shading Accent 5" w:semiHidden="0" w:uiPriority="60" w:unhideWhenUsed="0"/>
+    <w:lsdException w:name="Light List Accent 5" w:semiHidden="0" w:uiPriority="61" w:unhideWhenUsed="0"/>
+    <w:lsdException w:name="Light Grid Accent 5" w:semiHidden="0" w:uiPriority="62" w:unhideWhenUsed="0"/>
+    <w:lsdException w:name="Medium Shading 1 Accent 5" w:semiHidden="0" w:uiPriority="63" w:unhideWhenUsed="0"/>
+    <w:lsdException w:name="Medium Shading 2 Accent 5" w:semiHidden="0" w:uiPriority="64" w:unhideWhenUsed="0"/>
+    <w:lsdException w:name="Medium List 1 Accent 5" w:semiHidden="0" w:uiPriority="65" w:unhideWhenUsed="0"/>
+    <w:lsdException w:name="Medium List 2 Accent 5" w:semiHidden="0" w:uiPriority="66" w:unhideWhenUsed="0"/>
+    <w:lsdException w:name="Medium Grid 1 Accent 5" w:semiHidden="0" w:uiPriority="67" w:unhideWhenUsed="0"/>
+    <w:lsdException w:name="Medium Grid 2 Accent 5" w:semiHidden="0" w:uiPriority="68" w:unhideWhenUsed="0"/>
+    <w:lsdException w:name="Medium Grid 3 Accent 5" w:semiHidden="0" w:uiPriority="69" w:unhideWhenUsed="0"/>
+    <w:lsdException w:name="Dark List Accent 5" w:semiHidden="0" w:uiPriority="70" w:unhideWhenUsed="0"/>
+    <w:lsdException w:name="Colorful Shading Accent 5" w:semiHidden="0" w:uiPriority="71" w:unhideWhenUsed="0"/>
+    <w:lsdException w:name="Colorful List Accent 5" w:semiHidden="0" w:uiPriority="72" w:unhideWhenUsed="0"/>
+    <w:lsdException w:name="Colorful Grid Accent 5" w:semiHidden="0" w:uiPriority="73" w:unhideWhenUsed="0"/>
+    <w:lsdException w:name="Light Shading Accent 6" w:semiHidden="0" w:uiPriority="60" w:unhideWhenUsed="0"/>
+    <w:lsdException w:name="Light List Accent 6" w:semiHidden="0" w:uiPriority="61" w:unhideWhenUsed="0"/>
+    <w:lsdException w:name="Light Grid Accent 6" w:semiHidden="0" w:uiPriority="62" w:unhideWhenUsed="0"/>
+    <w:lsdException w:name="Medium Shading 1 Accent 6" w:semiHidden="0" w:uiPriority="63" w:unhideWhenUsed="0"/>
+    <w:lsdException w:name="Medium Shading 2 Accent 6" w:semiHidden="0" w:uiPriority="64" w:unhideWhenUsed="0"/>
+    <w:lsdException w:name="Medium List 1 Accent 6" w:semiHidden="0" w:uiPriority="65" w:unhideWhenUsed="0"/>
+    <w:lsdException w:name="Medium List 2 Accent 6" w:semiHidden="0" w:uiPriority="66" w:unhideWhenUsed="0"/>
+    <w:lsdException w:name="Medium Grid 1 Accent 6" w:semiHidden="0" w:uiPriority="67" w:unhideWhenUsed="0"/>
+    <w:lsdException w:name="Medium Grid 2 Accent 6" w:semiHidden="0" w:uiPriority="68" w:unhideWhenUsed="0"/>
+    <w:lsdException w:name="Medium Grid 3 Accent 6" w:semiHidden="0" w:uiPriority="69" w:unhideWhenUsed="0"/>
+    <w:lsdException w:name="Dark List Accent 6" w:semiHidden="0" w:uiPriority="70" w:unhideWhenUsed="0"/>
+    <w:lsdException w:name="Colorful Shading Accent 6" w:semiHidden="0" w:uiPriority="71" w:unhideWhenUsed="0"/>
+    <w:lsdException w:name="Colorful List Accent 6" w:semiHidden="0" w:uiPriority="72" w:unhideWhenUsed="0"/>
+    <w:lsdException w:name="Colorful Grid Accent 6" w:semiHidden="0" w:uiPriority="73" w:unhideWhenUsed="0"/>
+    <w:lsdException w:name="Subtle Emphasis" w:semiHidden="0" w:uiPriority="19" w:unhideWhenUsed="0" w:qFormat="1"/>
+    <w:lsdException w:name="Intense Emphasis" w:semiHidden="0" w:uiPriority="21" w:unhideWhenUsed="0" w:qFormat="1"/>
+    <w:lsdException w:name="Subtle Reference" w:semiHidden="0" w:uiPriority="31" w:unhideWhenUsed="0" w:qFormat="1"/>
+    <w:lsdException w:name="Intense Reference" w:semiHidden="0" w:uiPriority="32" w:unhideWhenUsed="0" w:qFormat="1"/>
+    <w:lsdException w:name="Book Title" w:semiHidden="0" w:uiPriority="33" w:unhideWhenUsed="0" w:qFormat="1"/>
+    <w:lsdException w:name="Bibliography" w:uiPriority="37"/>
+    <w:lsdException w:name="TOC Heading" w:uiPriority="39" w:qFormat="1"/>
   </w:latentStyles>
   <w:style w:type="paragraph" w:default="1" w:styleId="Normal">
     <w:name w:val="Normal"/>
     <w:qFormat/>
+    <w:rsid w:val="00CC7974"/>
   </w:style>
   <w:style w:type="paragraph" w:styleId="Ttulo2">
     <w:name w:val="heading 2"/>
@@ -1319,6 +1262,7 @@
     <w:uiPriority w:val="99"/>
     <w:semiHidden/>
     <w:unhideWhenUsed/>
+    <w:qFormat/>
     <w:tblPr>
       <w:tblInd w:w="0" w:type="dxa"/>
       <w:tblCellMar>
@@ -1359,6 +1303,36 @@
       <w:color w:val="1F4D78" w:themeColor="accent1" w:themeShade="7F"/>
       <w:sz w:val="24"/>
       <w:szCs w:val="24"/>
+    </w:rPr>
+  </w:style>
+  <w:style w:type="paragraph" w:styleId="Textodeglobo">
+    <w:name w:val="Balloon Text"/>
+    <w:basedOn w:val="Normal"/>
+    <w:link w:val="TextodegloboCar"/>
+    <w:uiPriority w:val="99"/>
+    <w:semiHidden/>
+    <w:unhideWhenUsed/>
+    <w:rsid w:val="0007589A"/>
+    <w:pPr>
+      <w:spacing w:after="0" w:line="240" w:lineRule="auto"/>
+    </w:pPr>
+    <w:rPr>
+      <w:rFonts w:ascii="Tahoma" w:hAnsi="Tahoma" w:cs="Tahoma"/>
+      <w:sz w:val="16"/>
+      <w:szCs w:val="16"/>
+    </w:rPr>
+  </w:style>
+  <w:style w:type="character" w:customStyle="1" w:styleId="TextodegloboCar">
+    <w:name w:val="Texto de globo Car"/>
+    <w:basedOn w:val="Fuentedeprrafopredeter"/>
+    <w:link w:val="Textodeglobo"/>
+    <w:uiPriority w:val="99"/>
+    <w:semiHidden/>
+    <w:rsid w:val="0007589A"/>
+    <w:rPr>
+      <w:rFonts w:ascii="Tahoma" w:hAnsi="Tahoma" w:cs="Tahoma"/>
+      <w:sz w:val="16"/>
+      <w:szCs w:val="16"/>
     </w:rPr>
   </w:style>
 </w:styles>
@@ -1407,7 +1381,7 @@
     </a:clrScheme>
     <a:fontScheme name="Office">
       <a:majorFont>
-        <a:latin typeface="Calibri Light" panose="020F0302020204030204"/>
+        <a:latin typeface="Calibri Light"/>
         <a:ea typeface=""/>
         <a:cs typeface=""/>
         <a:font script="Jpan" typeface="ＭＳ ゴシック"/>
@@ -1442,7 +1416,7 @@
         <a:font script="Geor" typeface="Sylfaen"/>
       </a:majorFont>
       <a:minorFont>
-        <a:latin typeface="Calibri" panose="020F0502020204030204"/>
+        <a:latin typeface="Calibri"/>
         <a:ea typeface=""/>
         <a:cs typeface=""/>
         <a:font script="Jpan" typeface="ＭＳ 明朝"/>
@@ -1619,7 +1593,7 @@
   <a:extraClrSchemeLst/>
   <a:extLst>
     <a:ext uri="{05A4C25C-085E-4340-85A3-A5531E510DB2}">
-      <thm15:themeFamily xmlns:thm15="http://schemas.microsoft.com/office/thememl/2012/main" name="Office Theme" id="{62F939B6-93AF-4DB8-9C6B-D6C7DFDC589F}" vid="{4A3C46E8-61CC-4603-A589-7422A47A8E4A}"/>
+      <thm15:themeFamily xmlns:thm15="http://schemas.microsoft.com/office/thememl/2012/main" xmlns="" name="Office Theme" id="{62F939B6-93AF-4DB8-9C6B-D6C7DFDC589F}" vid="{4A3C46E8-61CC-4603-A589-7422A47A8E4A}"/>
     </a:ext>
   </a:extLst>
 </a:theme>

</xml_diff>